<commit_message>
update grammar spelling etc in documents. update instructions to align with functions in code update project plan and design document to align with code
</commit_message>
<xml_diff>
--- a/Executive Summary Part B.docx
+++ b/Executive Summary Part B.docx
@@ -1,6 +1,6 @@
 
 <file path=word/document.xml><?xml version="1.0" encoding="utf-8"?>
-<w:document xmlns:wpc="http://schemas.microsoft.com/office/word/2010/wordprocessingCanvas" xmlns:mc="http://schemas.openxmlformats.org/markup-compatibility/2006" xmlns:o="urn:schemas-microsoft-com:office:office" xmlns:r="http://schemas.openxmlformats.org/officeDocument/2006/relationships" xmlns:m="http://schemas.openxmlformats.org/officeDocument/2006/math" xmlns:v="urn:schemas-microsoft-com:vml" xmlns:wp14="http://schemas.microsoft.com/office/word/2010/wordprocessingDrawing" xmlns:wp="http://schemas.openxmlformats.org/drawingml/2006/wordprocessingDrawing" xmlns:w10="urn:schemas-microsoft-com:office:word" xmlns:w="http://schemas.openxmlformats.org/wordprocessingml/2006/main" xmlns:w14="http://schemas.microsoft.com/office/word/2010/wordml" xmlns:w15="http://schemas.microsoft.com/office/word/2012/wordml" xmlns:wpg="http://schemas.microsoft.com/office/word/2010/wordprocessingGroup" xmlns:wpi="http://schemas.microsoft.com/office/word/2010/wordprocessingInk" xmlns:wne="http://schemas.microsoft.com/office/word/2006/wordml" xmlns:wps="http://schemas.microsoft.com/office/word/2010/wordprocessingShape" xmlns:a="http://schemas.openxmlformats.org/drawingml/2006/main" xmlns:pic="http://schemas.openxmlformats.org/drawingml/2006/picture" xmlns:a14="http://schemas.microsoft.com/office/drawing/2010/main" mc:Ignorable="w14 w15 wp14">
+<w:document xmlns:wpc="http://schemas.microsoft.com/office/word/2010/wordprocessingCanvas" xmlns:cx="http://schemas.microsoft.com/office/drawing/2014/chartex" xmlns:cx1="http://schemas.microsoft.com/office/drawing/2015/9/8/chartex" xmlns:cx2="http://schemas.microsoft.com/office/drawing/2015/10/21/chartex" xmlns:cx3="http://schemas.microsoft.com/office/drawing/2016/5/9/chartex" xmlns:cx4="http://schemas.microsoft.com/office/drawing/2016/5/10/chartex" xmlns:cx5="http://schemas.microsoft.com/office/drawing/2016/5/11/chartex" xmlns:cx6="http://schemas.microsoft.com/office/drawing/2016/5/12/chartex" xmlns:cx7="http://schemas.microsoft.com/office/drawing/2016/5/13/chartex" xmlns:cx8="http://schemas.microsoft.com/office/drawing/2016/5/14/chartex" xmlns:mc="http://schemas.openxmlformats.org/markup-compatibility/2006" xmlns:aink="http://schemas.microsoft.com/office/drawing/2016/ink" xmlns:am3d="http://schemas.microsoft.com/office/drawing/2017/model3d" xmlns:o="urn:schemas-microsoft-com:office:office" xmlns:oel="http://schemas.microsoft.com/office/2019/extlst" xmlns:r="http://schemas.openxmlformats.org/officeDocument/2006/relationships" xmlns:m="http://schemas.openxmlformats.org/officeDocument/2006/math" xmlns:v="urn:schemas-microsoft-com:vml" xmlns:wp14="http://schemas.microsoft.com/office/word/2010/wordprocessingDrawing" xmlns:wp="http://schemas.openxmlformats.org/drawingml/2006/wordprocessingDrawing" xmlns:w10="urn:schemas-microsoft-com:office:word" xmlns:w="http://schemas.openxmlformats.org/wordprocessingml/2006/main" xmlns:w14="http://schemas.microsoft.com/office/word/2010/wordml" xmlns:w15="http://schemas.microsoft.com/office/word/2012/wordml" xmlns:w16cex="http://schemas.microsoft.com/office/word/2018/wordml/cex" xmlns:w16cid="http://schemas.microsoft.com/office/word/2016/wordml/cid" xmlns:w16="http://schemas.microsoft.com/office/word/2018/wordml" xmlns:w16sdtdh="http://schemas.microsoft.com/office/word/2020/wordml/sdtdatahash" xmlns:w16se="http://schemas.microsoft.com/office/word/2015/wordml/symex" xmlns:wpg="http://schemas.microsoft.com/office/word/2010/wordprocessingGroup" xmlns:wpi="http://schemas.microsoft.com/office/word/2010/wordprocessingInk" xmlns:wne="http://schemas.microsoft.com/office/word/2006/wordml" xmlns:wps="http://schemas.microsoft.com/office/word/2010/wordprocessingShape" mc:Ignorable="w14 w15 w16se w16cid w16 w16cex w16sdtdh wp14">
   <w:body>
     <w:tbl>
       <w:tblPr>
@@ -22,7 +22,6 @@
         <w:tc>
           <w:tcPr>
             <w:tcW w:w="9350" w:type="dxa"/>
-            <w:tcMar/>
             <w:vAlign w:val="bottom"/>
           </w:tcPr>
           <w:sdt>
@@ -43,16 +42,15 @@
                   <w:pStyle w:val="Title"/>
                 </w:pPr>
                 <w:r>
-                  <w:rPr/>
-                  <w:t>&lt;PROJECT NAME&gt;</w:t>
+                  <w:t xml:space="preserve">NSW Traffic Penalty Data Analysis </w:t>
                 </w:r>
+                <w:proofErr w:type="spellStart"/>
                 <w:r>
-                  <w:rPr/>
-                  <w:t xml:space="preserve"> </w:t>
+                  <w:t>Visualisation</w:t>
                 </w:r>
+                <w:proofErr w:type="spellEnd"/>
                 <w:r>
-                  <w:rPr/>
-                  <w:t>Executive Summary</w:t>
+                  <w:t xml:space="preserve"> Tool Executive Summary</w:t>
                 </w:r>
               </w:p>
             </w:sdtContent>
@@ -67,7 +65,6 @@
         <w:tc>
           <w:tcPr>
             <w:tcW w:w="9350" w:type="dxa"/>
-            <w:tcMar/>
             <w:vAlign w:val="bottom"/>
           </w:tcPr>
           <w:p>
@@ -88,27 +85,28 @@
               <w:sdtEndPr/>
               <w:sdtContent>
                 <w:r>
-                  <w:rPr/>
                   <w:t>Group Member Names</w:t>
                 </w:r>
               </w:sdtContent>
             </w:sdt>
           </w:p>
           <w:p>
-            <w:pPr>
-              <w:pStyle w:val="Normal"/>
-            </w:pPr>
             <w:r>
-              <w:rPr/>
               <w:t xml:space="preserve">                                                      </w:t>
             </w:r>
             <w:r>
-              <w:rPr/>
               <w:t xml:space="preserve"> </w:t>
             </w:r>
             <w:r>
-              <w:rPr/>
-              <w:t xml:space="preserve">  William Crane, Zak Cobham-Davis, Christopher Linnett</w:t>
+              <w:t xml:space="preserve">  William Crane, Zak </w:t>
+            </w:r>
+            <w:proofErr w:type="spellStart"/>
+            <w:r>
+              <w:t>Cobham</w:t>
+            </w:r>
+            <w:proofErr w:type="spellEnd"/>
+            <w:r>
+              <w:t>-Davis, Christopher Linnett</w:t>
             </w:r>
           </w:p>
           <w:p>
@@ -116,20 +114,11 @@
               <w:pStyle w:val="Heading3"/>
             </w:pPr>
             <w:r>
-              <w:rPr/>
-              <w:t>2810ICT Softw</w:t>
-            </w:r>
-            <w:r>
-              <w:rPr/>
-              <w:t>are Technologies</w:t>
+              <w:t>2810ICT Software Technologies</w:t>
             </w:r>
           </w:p>
           <w:p>
-            <w:pPr>
-              <w:pStyle w:val="Normal"/>
-            </w:pPr>
             <w:r>
-              <w:rPr/>
               <w:t xml:space="preserve">                                                                                                                              Assignment, Part B</w:t>
             </w:r>
           </w:p>
@@ -153,18 +142,13 @@
               <w:sdtEndPr/>
               <w:sdtContent>
                 <w:r>
-                  <w:rPr/>
                   <w:t>Date</w:t>
                 </w:r>
               </w:sdtContent>
             </w:sdt>
           </w:p>
           <w:p>
-            <w:pPr>
-              <w:pStyle w:val="Normal"/>
-            </w:pPr>
             <w:r>
-              <w:rPr/>
               <w:t xml:space="preserve">                                                                                                                                             4/10/2022</w:t>
             </w:r>
           </w:p>
@@ -173,17 +157,21 @@
     </w:tbl>
     <w:p>
       <w:pPr>
-        <w:pStyle w:val="Normal"/>
         <w:ind w:left="0"/>
         <w:sectPr>
-          <w:footerReference w:type="first" r:id="rId7"/>
-          <w:pgSz w:w="12240" w:h="15840" w:orient="portrait" w:code="1"/>
+          <w:headerReference w:type="even" r:id="rId7"/>
+          <w:headerReference w:type="default" r:id="rId8"/>
+          <w:footerReference w:type="even" r:id="rId9"/>
+          <w:footerReference w:type="default" r:id="rId10"/>
+          <w:headerReference w:type="first" r:id="rId11"/>
+          <w:footerReference w:type="first" r:id="rId12"/>
+          <w:pgSz w:w="12240" w:h="15840" w:code="1"/>
           <w:pgMar w:top="1440" w:right="1440" w:bottom="1440" w:left="1440" w:header="720" w:footer="720" w:gutter="0"/>
           <w:pgBorders w:display="firstPage">
-            <w:top w:val="single" w:color="2E74B5" w:themeColor="accent1" w:themeShade="BF" w:sz="36" w:space="1"/>
-            <w:left w:val="single" w:color="2E74B5" w:themeColor="accent1" w:themeShade="BF" w:sz="36" w:space="4"/>
-            <w:bottom w:val="single" w:color="2E74B5" w:themeColor="accent1" w:themeShade="BF" w:sz="36" w:space="1"/>
-            <w:right w:val="single" w:color="2E74B5" w:themeColor="accent1" w:themeShade="BF" w:sz="36" w:space="4"/>
+            <w:top w:val="single" w:sz="36" w:space="1" w:color="2E74B5" w:themeColor="accent1" w:themeShade="BF"/>
+            <w:left w:val="single" w:sz="36" w:space="4" w:color="2E74B5" w:themeColor="accent1" w:themeShade="BF"/>
+            <w:bottom w:val="single" w:sz="36" w:space="1" w:color="2E74B5" w:themeColor="accent1" w:themeShade="BF"/>
+            <w:right w:val="single" w:sz="36" w:space="4" w:color="2E74B5" w:themeColor="accent1" w:themeShade="BF"/>
           </w:pgBorders>
           <w:cols w:space="720"/>
           <w:vAlign w:val="center"/>
@@ -208,119 +196,113 @@
             <w:pStyle w:val="Heading1"/>
           </w:pPr>
           <w:r>
-            <w:rPr/>
             <w:t>Abstract</w:t>
           </w:r>
         </w:p>
       </w:sdtContent>
     </w:sdt>
     <w:p>
-      <w:pPr>
-        <w:pStyle w:val="Normal"/>
-        <w:bidi w:val="0"/>
-        <w:spacing w:before="0" w:beforeAutospacing="off" w:after="200" w:afterAutospacing="off" w:line="480" w:lineRule="auto"/>
-        <w:ind w:left="720" w:right="0"/>
-        <w:jc w:val="left"/>
-      </w:pPr>
-      <w:r>
-        <w:rPr/>
+      <w:r>
         <w:t>This report reviews the graphical functionality of the New South Wales (NSW) Traffic Penalty Data</w:t>
       </w:r>
       <w:r>
-        <w:rPr/>
-        <w:t xml:space="preserve"> by analyzing the crash data over a 12-month period. </w:t>
-      </w:r>
-      <w:r>
-        <w:rPr/>
-        <w:t>Specifically,</w:t>
-      </w:r>
-      <w:r>
-        <w:rPr/>
+        <w:t xml:space="preserve"> by analyzing the crash data over </w:t>
+      </w:r>
+      <w:r>
+        <w:t>12 months</w:t>
+      </w:r>
+      <w:r>
+        <w:t xml:space="preserve">. </w:t>
+      </w:r>
+      <w:r>
+        <w:t>Express</w:t>
+      </w:r>
+      <w:r>
+        <w:t>ly,</w:t>
+      </w:r>
+      <w:r>
         <w:t xml:space="preserve"> the</w:t>
       </w:r>
       <w:r>
-        <w:rPr/>
-        <w:t xml:space="preserve"> graphs have been set for a</w:t>
-      </w:r>
-      <w:r>
-        <w:rPr/>
-        <w:t xml:space="preserve"> period </w:t>
-      </w:r>
-      <w:r>
-        <w:rPr/>
-        <w:t>between January 2013 and</w:t>
-      </w:r>
-      <w:r>
-        <w:rPr/>
-        <w:t xml:space="preserve"> January 2014</w:t>
-      </w:r>
-      <w:r>
-        <w:rPr/>
-        <w:t xml:space="preserve"> and are utilizing </w:t>
-      </w:r>
-      <w:r>
-        <w:rPr/>
+        <w:t xml:space="preserve"> graphs have been set </w:t>
+      </w:r>
+      <w:r>
+        <w:t>between January 2013 and January 2014 and</w:t>
+      </w:r>
+      <w:r>
+        <w:t xml:space="preserve"> utilizing </w:t>
+      </w:r>
+      <w:r>
         <w:t>workbooks</w:t>
       </w:r>
       <w:r>
-        <w:rPr/>
         <w:t>, bar graph</w:t>
       </w:r>
       <w:r>
-        <w:rPr/>
         <w:t>s</w:t>
       </w:r>
       <w:r>
-        <w:rPr/>
         <w:t xml:space="preserve"> and line graphs to visualize the data.</w:t>
       </w:r>
       <w:r>
-        <w:rPr/>
-        <w:t xml:space="preserve"> Moreover, this information can be accessed and utilized </w:t>
-      </w:r>
-      <w:r>
-        <w:rPr/>
-        <w:t xml:space="preserve">for user and purpose driven data, </w:t>
-      </w:r>
-      <w:r>
-        <w:rPr/>
+        <w:t xml:space="preserve"> Moreover, this information can be accessed and u</w:t>
+      </w:r>
+      <w:r>
+        <w:t>s</w:t>
+      </w:r>
+      <w:r>
+        <w:t xml:space="preserve">ed </w:t>
+      </w:r>
+      <w:r>
+        <w:t>for user and purpose</w:t>
+      </w:r>
+      <w:r>
+        <w:t>-</w:t>
+      </w:r>
+      <w:r>
+        <w:t xml:space="preserve">driven data </w:t>
+      </w:r>
+      <w:r>
         <w:t>t</w:t>
       </w:r>
       <w:r>
-        <w:rPr/>
         <w:t xml:space="preserve">o indicate </w:t>
       </w:r>
       <w:r>
-        <w:rPr/>
         <w:t xml:space="preserve">a clear trend </w:t>
       </w:r>
       <w:r>
-        <w:rPr/>
-        <w:t>over a specific time period through the</w:t>
-      </w:r>
-      <w:r>
-        <w:rPr/>
+        <w:t>over a specific period through the</w:t>
+      </w:r>
+      <w:r>
         <w:t xml:space="preserve"> </w:t>
       </w:r>
       <w:r>
-        <w:rPr/>
-        <w:t>Functionin</w:t>
-      </w:r>
-      <w:r>
-        <w:rPr/>
-        <w:t>g</w:t>
-      </w:r>
-      <w:r>
-        <w:rPr/>
-        <w:t xml:space="preserve"> GUI. Furthermore, screenshots of the data have been</w:t>
-      </w:r>
-      <w:r>
-        <w:rPr/>
-        <w:t xml:space="preserve"> </w:t>
-      </w:r>
-      <w:r>
-        <w:rPr/>
-        <w:t>Supplied to review the functioning data and GUI.</w:t>
+        <w:t>Functioning</w:t>
+      </w:r>
+      <w:r>
+        <w:t xml:space="preserve"> GUI. Furthermore,</w:t>
+      </w:r>
+      <w:r>
+        <w:t xml:space="preserve"> this document incl</w:t>
+      </w:r>
+      <w:r>
+        <w:t>ud</w:t>
+      </w:r>
+      <w:r>
+        <w:t>es</w:t>
+      </w:r>
+      <w:r>
+        <w:t xml:space="preserve"> screenshots of the </w:t>
+      </w:r>
+      <w:r>
+        <w:t xml:space="preserve">outputs resulting from the </w:t>
+      </w:r>
+      <w:r>
+        <w:t>visualization tool</w:t>
+      </w:r>
+      <w:r>
+        <w:t xml:space="preserve"> GUI.</w:t>
       </w:r>
     </w:p>
     <w:p>
@@ -348,131 +330,139 @@
             <w:pStyle w:val="Heading1"/>
           </w:pPr>
           <w:r>
-            <w:rPr/>
             <w:t>Introduction</w:t>
           </w:r>
         </w:p>
       </w:sdtContent>
     </w:sdt>
     <w:p>
-      <w:pPr>
-        <w:pStyle w:val="Normal"/>
-        <w:rPr>
-          <w:color w:val="auto"/>
-        </w:rPr>
-      </w:pPr>
-      <w:r>
-        <w:rPr>
-          <w:color w:val="auto"/>
-        </w:rPr>
-        <w:t>The purpose of this report is to present the results of the Data Analysis Tool GUI, Implemented in Part B. The graphs review the func</w:t>
-      </w:r>
-      <w:r>
-        <w:rPr>
-          <w:color w:val="auto"/>
-        </w:rPr>
+      <w:r>
+        <w:t xml:space="preserve">The purpose of this report is to present the results of the Data Analysis Tool GUI, Implemented in Part B. The </w:t>
+      </w:r>
+      <w:r>
+        <w:t>charts</w:t>
+      </w:r>
+      <w:r>
+        <w:t xml:space="preserve"> </w:t>
+      </w:r>
+      <w:r>
+        <w:t>demonstrate</w:t>
+      </w:r>
+      <w:r>
+        <w:t xml:space="preserve"> the func</w:t>
+      </w:r>
+      <w:r>
         <w:t>tionality of the NSW Traffic Penalty Database between January 2013 and January 2014</w:t>
       </w:r>
       <w:r>
-        <w:rPr>
-          <w:color w:val="auto"/>
-        </w:rPr>
-        <w:t>. Each function and report type will be analyzed within this report, specifically</w:t>
-      </w:r>
-      <w:r>
-        <w:rPr>
-          <w:color w:val="auto"/>
-        </w:rPr>
+        <w:t>.</w:t>
+      </w:r>
+      <w:r>
+        <w:t xml:space="preserve"> </w:t>
+      </w:r>
+      <w:r>
+        <w:t xml:space="preserve">This </w:t>
+      </w:r>
+      <w:r>
+        <w:t>document</w:t>
+      </w:r>
+      <w:r>
+        <w:t xml:space="preserve"> will includ</w:t>
+      </w:r>
+      <w:r>
+        <w:t>e and analyze each function and type of report.</w:t>
+      </w:r>
+      <w:r>
+        <w:t xml:space="preserve"> </w:t>
+      </w:r>
+      <w:r>
+        <w:t xml:space="preserve">These include </w:t>
+      </w:r>
+      <w:r>
+        <w:t>'</w:t>
+      </w:r>
+      <w:r>
+        <w:t>All Offences</w:t>
+      </w:r>
+      <w:r>
+        <w:t>'</w:t>
+      </w:r>
+      <w:r>
         <w:t xml:space="preserve">, </w:t>
       </w:r>
       <w:r>
-        <w:rPr>
-          <w:color w:val="auto"/>
-        </w:rPr>
-        <w:t>‘All Offences</w:t>
-      </w:r>
-      <w:r>
-        <w:rPr>
-          <w:color w:val="auto"/>
-        </w:rPr>
-        <w:t>’</w:t>
-      </w:r>
-      <w:r>
-        <w:rPr>
-          <w:color w:val="auto"/>
-        </w:rPr>
-        <w:t>, ‘All Offences Involving Radar/Camera’,</w:t>
-      </w:r>
-      <w:r>
-        <w:rPr>
-          <w:color w:val="auto"/>
-        </w:rPr>
-        <w:t xml:space="preserve"> ‘Distribution of all Offence Codes’, ‘</w:t>
-      </w:r>
-      <w:r>
-        <w:rPr>
-          <w:color w:val="auto"/>
-        </w:rPr>
+        <w:t>'</w:t>
+      </w:r>
+      <w:r>
+        <w:t>All Offences Involving Radar/Camera</w:t>
+      </w:r>
+      <w:r>
+        <w:t>'</w:t>
+      </w:r>
+      <w:r>
+        <w:t>,</w:t>
+      </w:r>
+      <w:r>
+        <w:t xml:space="preserve"> </w:t>
+      </w:r>
+      <w:r>
+        <w:t>'</w:t>
+      </w:r>
+      <w:r>
+        <w:t>Distribution of all Offence Codes</w:t>
+      </w:r>
+      <w:r>
+        <w:t>'</w:t>
+      </w:r>
+      <w:r>
+        <w:t xml:space="preserve">, </w:t>
+      </w:r>
+      <w:r>
+        <w:t xml:space="preserve">and </w:t>
+      </w:r>
+      <w:r>
+        <w:t>'</w:t>
+      </w:r>
+      <w:r>
         <w:t xml:space="preserve">Monthly Trend </w:t>
       </w:r>
       <w:r>
-        <w:rPr>
-          <w:color w:val="auto"/>
-        </w:rPr>
         <w:t>o</w:t>
       </w:r>
       <w:r>
-        <w:rPr>
-          <w:color w:val="auto"/>
-        </w:rPr>
-        <w:t>f all Offences</w:t>
-      </w:r>
-      <w:r>
-        <w:rPr>
-          <w:color w:val="auto"/>
-        </w:rPr>
-        <w:t>’</w:t>
-      </w:r>
-      <w:r>
-        <w:rPr>
-          <w:color w:val="auto"/>
-        </w:rPr>
-        <w:t xml:space="preserve"> and the fifth </w:t>
-      </w:r>
-      <w:r>
-        <w:rPr>
-          <w:color w:val="auto"/>
-        </w:rPr>
-        <w:t>analysis</w:t>
-      </w:r>
-      <w:r>
-        <w:rPr>
-          <w:color w:val="auto"/>
-        </w:rPr>
-        <w:t xml:space="preserve"> reviews </w:t>
-      </w:r>
-      <w:r>
-        <w:rPr>
-          <w:color w:val="auto"/>
-        </w:rPr>
-        <w:t>Limiting the Data to Mobile Phone Usage</w:t>
-      </w:r>
-      <w:r>
-        <w:rPr>
-          <w:color w:val="auto"/>
-        </w:rPr>
-        <w:t xml:space="preserve"> which can be applied to any of the other functions</w:t>
-      </w:r>
-      <w:r>
-        <w:rPr>
-          <w:color w:val="auto"/>
-        </w:rPr>
-        <w:t>, there data groups and graphical view</w:t>
-      </w:r>
-      <w:r>
-        <w:rPr>
-          <w:color w:val="auto"/>
-        </w:rPr>
+        <w:t>f all</w:t>
+      </w:r>
+      <w:r>
+        <w:t>/single</w:t>
+      </w:r>
+      <w:r>
+        <w:t xml:space="preserve"> Offences</w:t>
+      </w:r>
+      <w:r>
+        <w:t>'</w:t>
+      </w:r>
+      <w:r>
+        <w:t>. A fifth analysis is also included that limits the data to mobile phone usage,</w:t>
+      </w:r>
+      <w:r>
+        <w:t xml:space="preserve"> which can </w:t>
+      </w:r>
+      <w:r>
+        <w:t>apply</w:t>
+      </w:r>
+      <w:r>
+        <w:t xml:space="preserve"> to any of the other functions</w:t>
+      </w:r>
+      <w:r>
+        <w:t>, the</w:t>
+      </w:r>
+      <w:r>
+        <w:t>ir</w:t>
+      </w:r>
+      <w:r>
+        <w:t xml:space="preserve"> data groups and graphical view</w:t>
+      </w:r>
+      <w:r>
         <w:t>.</w:t>
       </w:r>
     </w:p>
@@ -484,7 +474,6 @@
         </w:rPr>
       </w:pPr>
       <w:r>
-        <w:rPr/>
         <w:t>Analysis</w:t>
       </w:r>
     </w:p>
@@ -494,12 +483,10 @@
         <w:ind w:left="0"/>
         <w:rPr>
           <w:rStyle w:val="Heading1Char"/>
-          <w:b w:val="1"/>
-          <w:bCs w:val="1"/>
+          <w:bCs/>
         </w:rPr>
       </w:pPr>
       <w:r>
-        <w:rPr/>
         <w:t>Analysis 1 &lt;</w:t>
       </w:r>
       <w:r>
@@ -509,79 +496,135 @@
         <w:t>Distribution of all Offence Codes Between January 2013 and January 2014</w:t>
       </w:r>
       <w:r>
-        <w:rPr/>
         <w:t>&gt;</w:t>
       </w:r>
     </w:p>
     <w:p>
       <w:pPr>
-        <w:pStyle w:val="Normal"/>
         <w:ind w:left="0"/>
       </w:pPr>
       <w:r>
-        <w:rPr/>
-        <w:t xml:space="preserve">Figure one Displays the Distribution of Offence Codes and </w:t>
-      </w:r>
-      <w:r>
-        <w:rPr/>
-        <w:t>Their</w:t>
-      </w:r>
-      <w:r>
-        <w:rPr/>
-        <w:t xml:space="preserve"> Quantity Between January 2013 and January 2014</w:t>
-      </w:r>
-      <w:r>
-        <w:rPr/>
+        <w:t xml:space="preserve">Figure one </w:t>
+      </w:r>
+      <w:r>
+        <w:t>d</w:t>
+      </w:r>
+      <w:r>
+        <w:t xml:space="preserve">isplays </w:t>
+      </w:r>
+      <w:r>
+        <w:t>offence codes' distribution and</w:t>
+      </w:r>
+      <w:r>
+        <w:t xml:space="preserve"> </w:t>
+      </w:r>
+      <w:r>
+        <w:t>q</w:t>
+      </w:r>
+      <w:r>
+        <w:t xml:space="preserve">uantity </w:t>
+      </w:r>
+      <w:r>
+        <w:t>b</w:t>
+      </w:r>
+      <w:r>
+        <w:t>etween January 2013 and January 2014</w:t>
+      </w:r>
+      <w:r>
         <w:t>. The</w:t>
       </w:r>
       <w:r>
-        <w:rPr/>
-        <w:t xml:space="preserve"> Bar Graph displays a simple X and Y Axis and is </w:t>
-      </w:r>
-      <w:r>
-        <w:rPr/>
-        <w:t xml:space="preserve">Utilizing the </w:t>
+        <w:t xml:space="preserve"> </w:t>
+      </w:r>
+      <w:r>
+        <w:t>bar</w:t>
+      </w:r>
+      <w:r>
+        <w:t xml:space="preserve"> </w:t>
+      </w:r>
+      <w:r>
+        <w:t>chart</w:t>
+      </w:r>
+      <w:r>
+        <w:t xml:space="preserve"> displays a simple X and Y Axis</w:t>
+      </w:r>
+      <w:r>
+        <w:t>. It</w:t>
+      </w:r>
+      <w:r>
+        <w:t xml:space="preserve"> </w:t>
+      </w:r>
+      <w:r>
+        <w:t>utilizes</w:t>
+      </w:r>
+      <w:r>
+        <w:t xml:space="preserve"> the </w:t>
       </w:r>
       <w:proofErr w:type="spellStart"/>
       <w:r>
-        <w:rPr/>
         <w:t>Tkinter</w:t>
       </w:r>
       <w:proofErr w:type="spellEnd"/>
       <w:r>
-        <w:rPr/>
-        <w:t xml:space="preserve"> Package to Display the Graphical Information.</w:t>
+        <w:t xml:space="preserve"> </w:t>
+      </w:r>
+      <w:r>
+        <w:t>p</w:t>
+      </w:r>
+      <w:r>
+        <w:t xml:space="preserve">ackage to </w:t>
+      </w:r>
+      <w:r>
+        <w:t>d</w:t>
+      </w:r>
+      <w:r>
+        <w:t xml:space="preserve">isplay the </w:t>
+      </w:r>
+      <w:r>
+        <w:t>g</w:t>
+      </w:r>
+      <w:r>
+        <w:t xml:space="preserve">raphical </w:t>
+      </w:r>
+      <w:r>
+        <w:t>i</w:t>
+      </w:r>
+      <w:r>
+        <w:t>nformation.</w:t>
       </w:r>
     </w:p>
     <w:p>
       <w:pPr>
-        <w:pStyle w:val="Normal"/>
         <w:ind w:left="0"/>
         <w:rPr>
           <w:color w:val="FF0000"/>
         </w:rPr>
       </w:pPr>
       <w:r>
+        <w:rPr>
+          <w:noProof/>
+        </w:rPr>
+        <w:lastRenderedPageBreak/>
         <w:drawing>
-          <wp:inline wp14:editId="686ABDF6" wp14:anchorId="329939EE">
+          <wp:inline distT="0" distB="0" distL="0" distR="0" wp14:anchorId="329939EE" wp14:editId="686ABDF6">
             <wp:extent cx="4572000" cy="2895600"/>
             <wp:effectExtent l="0" t="0" r="0" b="0"/>
-            <wp:docPr id="1624608590" name="" title=""/>
+            <wp:docPr id="1624608590" name="Picture 1624608590"/>
             <wp:cNvGraphicFramePr>
-              <a:graphicFrameLocks noChangeAspect="1"/>
+              <a:graphicFrameLocks xmlns:a="http://schemas.openxmlformats.org/drawingml/2006/main" noChangeAspect="1"/>
             </wp:cNvGraphicFramePr>
-            <a:graphic>
+            <a:graphic xmlns:a="http://schemas.openxmlformats.org/drawingml/2006/main">
               <a:graphicData uri="http://schemas.openxmlformats.org/drawingml/2006/picture">
-                <pic:pic>
+                <pic:pic xmlns:pic="http://schemas.openxmlformats.org/drawingml/2006/picture">
                   <pic:nvPicPr>
                     <pic:cNvPr id="0" name=""/>
                     <pic:cNvPicPr/>
                   </pic:nvPicPr>
                   <pic:blipFill>
-                    <a:blip r:embed="R677cf82241594ec1">
+                    <a:blip r:embed="rId13">
                       <a:extLst>
-                        <a:ext xmlns:a="http://schemas.openxmlformats.org/drawingml/2006/main" uri="{28A0092B-C50C-407E-A947-70E740481C1C}">
-                          <a14:useLocalDpi val="0"/>
+                        <a:ext uri="{28A0092B-C50C-407E-A947-70E740481C1C}">
+                          <a14:useLocalDpi xmlns:a14="http://schemas.microsoft.com/office/drawing/2010/main" val="0"/>
                         </a:ext>
                       </a:extLst>
                     </a:blip>
@@ -608,19 +651,12 @@
         <w:br/>
       </w:r>
       <w:r>
-        <w:rPr>
-          <w:color w:val="auto"/>
-        </w:rPr>
         <w:t>(Figure 1)</w:t>
       </w:r>
     </w:p>
     <w:p>
       <w:pPr>
-        <w:pStyle w:val="Normal"/>
-        <w:bidi w:val="0"/>
-        <w:spacing w:before="0" w:beforeAutospacing="off" w:after="200" w:afterAutospacing="off" w:line="480" w:lineRule="auto"/>
-        <w:ind w:left="0" w:right="0"/>
-        <w:jc w:val="left"/>
+        <w:ind w:left="0"/>
         <w:rPr>
           <w:rStyle w:val="Heading2Char"/>
         </w:rPr>
@@ -646,70 +682,148 @@
     </w:p>
     <w:p>
       <w:pPr>
-        <w:pStyle w:val="Normal"/>
-        <w:bidi w:val="0"/>
-        <w:spacing w:before="0" w:beforeAutospacing="off" w:after="200" w:afterAutospacing="off" w:line="480" w:lineRule="auto"/>
-        <w:ind w:left="0" w:right="0"/>
-        <w:jc w:val="left"/>
+        <w:ind w:left="0"/>
         <w:rPr>
           <w:color w:val="FF0000"/>
         </w:rPr>
       </w:pPr>
       <w:r>
-        <w:rPr/>
-        <w:t>Figure 2 Displays a Line Graph that is Analyzing the Monthly Trend of all offences between January 2013 and January 2014</w:t>
-      </w:r>
-      <w:r>
-        <w:rPr/>
+        <w:t xml:space="preserve">Figure 2 </w:t>
+      </w:r>
+      <w:r>
+        <w:t>d</w:t>
+      </w:r>
+      <w:r>
+        <w:t xml:space="preserve">isplays a </w:t>
+      </w:r>
+      <w:r>
+        <w:t>l</w:t>
+      </w:r>
+      <w:r>
+        <w:t xml:space="preserve">ine </w:t>
+      </w:r>
+      <w:r>
+        <w:t>chart</w:t>
+      </w:r>
+      <w:r>
+        <w:t xml:space="preserve"> </w:t>
+      </w:r>
+      <w:r>
+        <w:t>a</w:t>
+      </w:r>
+      <w:r>
+        <w:t xml:space="preserve">nalyzing the </w:t>
+      </w:r>
+      <w:r>
+        <w:t>m</w:t>
+      </w:r>
+      <w:r>
+        <w:t xml:space="preserve">onthly </w:t>
+      </w:r>
+      <w:r>
+        <w:t>t</w:t>
+      </w:r>
+      <w:r>
+        <w:t>rend of all offences between January 2013 and January 2014</w:t>
+      </w:r>
+      <w:r>
         <w:t>. This</w:t>
       </w:r>
       <w:r>
-        <w:rPr/>
-        <w:t xml:space="preserve"> Graph has been plotted on a Simple X and Y Axis </w:t>
-      </w:r>
-      <w:r>
-        <w:rPr/>
+        <w:t xml:space="preserve"> </w:t>
+      </w:r>
+      <w:r>
+        <w:t>chart</w:t>
+      </w:r>
+      <w:r>
+        <w:t xml:space="preserve"> plots</w:t>
+      </w:r>
+      <w:r>
+        <w:t xml:space="preserve"> on a Simple X and Y Axis </w:t>
+      </w:r>
+      <w:r>
         <w:t>utilizing</w:t>
       </w:r>
       <w:r>
-        <w:rPr/>
-        <w:t xml:space="preserve"> the </w:t>
+        <w:t xml:space="preserve"> Matplotlib and displays within</w:t>
+      </w:r>
+      <w:r>
+        <w:t xml:space="preserve"> </w:t>
+      </w:r>
+      <w:r>
+        <w:t xml:space="preserve">a </w:t>
       </w:r>
       <w:proofErr w:type="spellStart"/>
       <w:r>
-        <w:rPr/>
         <w:t>Tkinter</w:t>
       </w:r>
       <w:proofErr w:type="spellEnd"/>
       <w:r>
-        <w:rPr/>
-        <w:t xml:space="preserve"> Package, the </w:t>
-      </w:r>
-      <w:r>
-        <w:rPr/>
-        <w:t xml:space="preserve">Y axis for this reporting method is evaluating Quantity while the X axis is Labelled utilizing time.                                    </w:t>
-      </w:r>
-      <w:r>
+        <w:t xml:space="preserve"> </w:t>
+      </w:r>
+      <w:r>
+        <w:t>GUI.</w:t>
+      </w:r>
+      <w:r>
+        <w:t xml:space="preserve"> </w:t>
+      </w:r>
+      <w:r>
+        <w:t>The</w:t>
+      </w:r>
+      <w:r>
+        <w:t xml:space="preserve"> </w:t>
+      </w:r>
+      <w:r>
+        <w:t xml:space="preserve">Y axis for this reporting method </w:t>
+      </w:r>
+      <w:r>
+        <w:t>evaluates</w:t>
+      </w:r>
+      <w:r>
+        <w:t xml:space="preserve"> </w:t>
+      </w:r>
+      <w:r>
+        <w:t>q</w:t>
+      </w:r>
+      <w:r>
+        <w:t>uantity while the X axis is Labelled u</w:t>
+      </w:r>
+      <w:r>
+        <w:t>s</w:t>
+      </w:r>
+      <w:r>
+        <w:t xml:space="preserve">ing </w:t>
+      </w:r>
+      <w:r>
+        <w:t>months/dates</w:t>
+      </w:r>
+      <w:r>
+        <w:t xml:space="preserve">.                                    </w:t>
+      </w:r>
+      <w:r>
+        <w:rPr>
+          <w:noProof/>
+        </w:rPr>
         <w:drawing>
-          <wp:inline wp14:editId="0E1D1DA0" wp14:anchorId="30767C41">
+          <wp:inline distT="0" distB="0" distL="0" distR="0" wp14:anchorId="30767C41" wp14:editId="0E1D1DA0">
             <wp:extent cx="4572000" cy="2438400"/>
             <wp:effectExtent l="0" t="0" r="0" b="0"/>
-            <wp:docPr id="1868658374" name="" title=""/>
+            <wp:docPr id="1868658374" name="Picture 1868658374"/>
             <wp:cNvGraphicFramePr>
-              <a:graphicFrameLocks noChangeAspect="1"/>
+              <a:graphicFrameLocks xmlns:a="http://schemas.openxmlformats.org/drawingml/2006/main" noChangeAspect="1"/>
             </wp:cNvGraphicFramePr>
-            <a:graphic>
+            <a:graphic xmlns:a="http://schemas.openxmlformats.org/drawingml/2006/main">
               <a:graphicData uri="http://schemas.openxmlformats.org/drawingml/2006/picture">
-                <pic:pic>
+                <pic:pic xmlns:pic="http://schemas.openxmlformats.org/drawingml/2006/picture">
                   <pic:nvPicPr>
                     <pic:cNvPr id="0" name=""/>
                     <pic:cNvPicPr/>
                   </pic:nvPicPr>
                   <pic:blipFill>
-                    <a:blip r:embed="R0a716cb2a8674b8b">
+                    <a:blip r:embed="rId14">
                       <a:extLst>
-                        <a:ext xmlns:a="http://schemas.openxmlformats.org/drawingml/2006/main" uri="{28A0092B-C50C-407E-A947-70E740481C1C}">
-                          <a14:useLocalDpi val="0"/>
+                        <a:ext uri="{28A0092B-C50C-407E-A947-70E740481C1C}">
+                          <a14:useLocalDpi xmlns:a14="http://schemas.microsoft.com/office/drawing/2010/main" val="0"/>
                         </a:ext>
                       </a:extLst>
                     </a:blip>
@@ -736,15 +850,11 @@
         <w:br/>
       </w:r>
       <w:r>
-        <w:rPr>
-          <w:color w:val="auto"/>
-        </w:rPr>
         <w:t>(Figure 2)</w:t>
       </w:r>
     </w:p>
     <w:p>
       <w:pPr>
-        <w:pStyle w:val="Normal"/>
         <w:ind w:left="0"/>
         <w:rPr>
           <w:color w:val="FF0000"/>
@@ -754,6 +864,7 @@
         <w:rPr>
           <w:rStyle w:val="Heading2Char"/>
         </w:rPr>
+        <w:lastRenderedPageBreak/>
         <w:t>Analysis 3 &lt;</w:t>
       </w:r>
       <w:r>
@@ -769,76 +880,120 @@
         <w:t>&gt;</w:t>
       </w:r>
       <w:r>
-        <w:rPr/>
         <w:t xml:space="preserve">          Figure 3 Displays All Offence</w:t>
       </w:r>
       <w:r>
-        <w:rPr/>
         <w:t>s</w:t>
       </w:r>
       <w:r>
-        <w:rPr/>
         <w:t xml:space="preserve"> Involving Radar/Camera between January 2013</w:t>
       </w:r>
       <w:r>
-        <w:rPr/>
-        <w:t xml:space="preserve"> and January 2014,</w:t>
-      </w:r>
-      <w:r>
-        <w:rPr/>
-        <w:t xml:space="preserve"> the graphical interface has utilized </w:t>
+        <w:t xml:space="preserve"> and January 2014</w:t>
+      </w:r>
+      <w:r>
+        <w:t>. T</w:t>
+      </w:r>
+      <w:r>
+        <w:t xml:space="preserve">he graphical interface has utilized </w:t>
       </w:r>
       <w:proofErr w:type="spellStart"/>
       <w:r>
-        <w:rPr/>
         <w:t>Tkinter</w:t>
       </w:r>
       <w:proofErr w:type="spellEnd"/>
       <w:r>
-        <w:rPr/>
-        <w:t xml:space="preserve"> to display this functional report type via a workbook method, it is drawing the information straight from the workbook to display it, there is no conversion </w:t>
-      </w:r>
-      <w:r>
-        <w:rPr/>
-        <w:t xml:space="preserve">that would </w:t>
-      </w:r>
-      <w:r>
-        <w:rPr/>
-        <w:t>generally</w:t>
-      </w:r>
-      <w:r>
-        <w:rPr/>
-        <w:t xml:space="preserve"> occur with the line or bar graph</w:t>
-      </w:r>
-      <w:r>
-        <w:rPr/>
+        <w:t xml:space="preserve"> </w:t>
+      </w:r>
+      <w:r>
+        <w:t xml:space="preserve">and </w:t>
+      </w:r>
+      <w:proofErr w:type="spellStart"/>
+      <w:r>
+        <w:t>PandasTable</w:t>
+      </w:r>
+      <w:proofErr w:type="spellEnd"/>
+      <w:r>
+        <w:t xml:space="preserve"> </w:t>
+      </w:r>
+      <w:r>
+        <w:t xml:space="preserve">to display this </w:t>
+      </w:r>
+      <w:r>
+        <w:t>active</w:t>
+      </w:r>
+      <w:r>
+        <w:t xml:space="preserve"> report type via a </w:t>
+      </w:r>
+      <w:r>
+        <w:t>table</w:t>
+      </w:r>
+      <w:r>
         <w:t>.</w:t>
       </w:r>
       <w:r>
-        <w:rPr/>
+        <w:t xml:space="preserve"> The </w:t>
+      </w:r>
+      <w:r>
+        <w:t>table</w:t>
+      </w:r>
+      <w:r>
         <w:t xml:space="preserve"> </w:t>
       </w:r>
       <w:r>
+        <w:t>draws</w:t>
+      </w:r>
+      <w:r>
+        <w:t xml:space="preserve"> the information straight from the</w:t>
+      </w:r>
+      <w:r>
+        <w:t xml:space="preserve"> function</w:t>
+      </w:r>
+      <w:r>
+        <w:t xml:space="preserve"> </w:t>
+      </w:r>
+      <w:r>
+        <w:t>results</w:t>
+      </w:r>
+      <w:r>
+        <w:t xml:space="preserve"> to </w:t>
+      </w:r>
+      <w:r>
+        <w:t>express</w:t>
+      </w:r>
+      <w:r>
+        <w:t xml:space="preserve"> it</w:t>
+      </w:r>
+      <w:r>
+        <w:t>.</w:t>
+      </w:r>
+      <w:r>
+        <w:t xml:space="preserve"> </w:t>
+      </w:r>
+      <w:r>
+        <w:rPr>
+          <w:noProof/>
+        </w:rPr>
         <w:drawing>
-          <wp:inline wp14:editId="5878BB50" wp14:anchorId="2B790A7F">
+          <wp:inline distT="0" distB="0" distL="0" distR="0" wp14:anchorId="2B790A7F" wp14:editId="5878BB50">
             <wp:extent cx="4572000" cy="2438400"/>
             <wp:effectExtent l="0" t="0" r="0" b="0"/>
-            <wp:docPr id="1826958296" name="" title=""/>
+            <wp:docPr id="1826958296" name="Picture 1826958296"/>
             <wp:cNvGraphicFramePr>
-              <a:graphicFrameLocks noChangeAspect="1"/>
+              <a:graphicFrameLocks xmlns:a="http://schemas.openxmlformats.org/drawingml/2006/main" noChangeAspect="1"/>
             </wp:cNvGraphicFramePr>
-            <a:graphic>
+            <a:graphic xmlns:a="http://schemas.openxmlformats.org/drawingml/2006/main">
               <a:graphicData uri="http://schemas.openxmlformats.org/drawingml/2006/picture">
-                <pic:pic>
+                <pic:pic xmlns:pic="http://schemas.openxmlformats.org/drawingml/2006/picture">
                   <pic:nvPicPr>
                     <pic:cNvPr id="0" name=""/>
                     <pic:cNvPicPr/>
                   </pic:nvPicPr>
                   <pic:blipFill>
-                    <a:blip r:embed="Rcf875882a36a41cd">
+                    <a:blip r:embed="rId15">
                       <a:extLst>
-                        <a:ext xmlns:a="http://schemas.openxmlformats.org/drawingml/2006/main" uri="{28A0092B-C50C-407E-A947-70E740481C1C}">
-                          <a14:useLocalDpi val="0"/>
+                        <a:ext uri="{28A0092B-C50C-407E-A947-70E740481C1C}">
+                          <a14:useLocalDpi xmlns:a14="http://schemas.microsoft.com/office/drawing/2010/main" val="0"/>
                         </a:ext>
                       </a:extLst>
                     </a:blip>
@@ -865,21 +1020,17 @@
         <w:br/>
       </w:r>
       <w:r>
-        <w:rPr/>
         <w:t xml:space="preserve">(Figure </w:t>
       </w:r>
       <w:r>
-        <w:rPr/>
         <w:t>3</w:t>
       </w:r>
       <w:r>
-        <w:rPr/>
         <w:t>)</w:t>
       </w:r>
     </w:p>
     <w:p>
       <w:pPr>
-        <w:pStyle w:val="Normal"/>
         <w:ind w:left="0"/>
         <w:rPr>
           <w:rStyle w:val="Heading2Char"/>
@@ -889,13 +1040,7 @@
         <w:rPr>
           <w:rStyle w:val="Heading2Char"/>
         </w:rPr>
-        <w:t xml:space="preserve">Analysis </w:t>
-      </w:r>
-      <w:r>
-        <w:rPr>
-          <w:rStyle w:val="Heading2Char"/>
-        </w:rPr>
-        <w:t>4 &lt;</w:t>
+        <w:t>Analysis 4 &lt;</w:t>
       </w:r>
       <w:r>
         <w:rPr>
@@ -909,41 +1054,138 @@
         </w:rPr>
         <w:t>&gt;</w:t>
       </w:r>
-      <w:r>
-        <w:rPr/>
-        <w:t xml:space="preserve">                                                           Figure 4 Displays All Offence between January 2013 and January 2014, the graphical interface has utilized </w:t>
+    </w:p>
+    <w:p>
+      <w:pPr>
+        <w:ind w:left="0"/>
+        <w:rPr>
+          <w:rStyle w:val="Heading2Char"/>
+        </w:rPr>
+      </w:pPr>
+      <w:r>
+        <w:t xml:space="preserve">Figure 4 </w:t>
+      </w:r>
+      <w:r>
+        <w:t>d</w:t>
+      </w:r>
+      <w:r>
+        <w:t xml:space="preserve">isplays </w:t>
+      </w:r>
+      <w:r>
+        <w:t>a</w:t>
+      </w:r>
+      <w:r>
+        <w:t xml:space="preserve">ll </w:t>
+      </w:r>
+      <w:r>
+        <w:t>o</w:t>
+      </w:r>
+      <w:r>
+        <w:t>ffence</w:t>
+      </w:r>
+      <w:r>
+        <w:t>s</w:t>
+      </w:r>
+      <w:r>
+        <w:t xml:space="preserve"> between January 2013 and January 2014</w:t>
+      </w:r>
+      <w:r>
+        <w:t>.</w:t>
+      </w:r>
+      <w:r>
+        <w:t xml:space="preserve"> </w:t>
+      </w:r>
+      <w:r>
+        <w:t>T</w:t>
+      </w:r>
+      <w:r>
+        <w:t>he graphical interface</w:t>
+      </w:r>
+      <w:r>
+        <w:t xml:space="preserve"> uses </w:t>
       </w:r>
       <w:proofErr w:type="spellStart"/>
       <w:r>
-        <w:rPr/>
         <w:t>Tkinter</w:t>
       </w:r>
       <w:proofErr w:type="spellEnd"/>
       <w:r>
-        <w:rPr/>
-        <w:t xml:space="preserve"> to display this functional report type via a workbook method, it is drawing the information straight from the workbook to display it, there is no conversion necessary that would occur with the bar or line graph.</w:t>
-      </w:r>
-      <w:r>
+        <w:t xml:space="preserve"> and </w:t>
+      </w:r>
+      <w:proofErr w:type="spellStart"/>
+      <w:r>
+        <w:t>PandasTable</w:t>
+      </w:r>
+      <w:proofErr w:type="spellEnd"/>
+      <w:r>
+        <w:t xml:space="preserve"> to display this </w:t>
+      </w:r>
+      <w:r>
+        <w:t>active</w:t>
+      </w:r>
+      <w:r>
+        <w:t xml:space="preserve"> report type </w:t>
+      </w:r>
+      <w:r>
+        <w:t>as</w:t>
+      </w:r>
+      <w:r>
+        <w:t xml:space="preserve"> a</w:t>
+      </w:r>
+      <w:r>
+        <w:t>n interactive table.</w:t>
+      </w:r>
+      <w:r>
+        <w:t xml:space="preserve"> </w:t>
+      </w:r>
+      <w:proofErr w:type="gramStart"/>
+      <w:r>
+        <w:t>This</w:t>
+      </w:r>
+      <w:proofErr w:type="gramEnd"/>
+      <w:r>
+        <w:t xml:space="preserve"> table</w:t>
+      </w:r>
+      <w:r>
+        <w:t xml:space="preserve"> draw</w:t>
+      </w:r>
+      <w:r>
+        <w:t xml:space="preserve">s </w:t>
+      </w:r>
+      <w:r>
+        <w:lastRenderedPageBreak/>
+        <w:t xml:space="preserve">information straight from the </w:t>
+      </w:r>
+      <w:r>
+        <w:t>results</w:t>
+      </w:r>
+      <w:r>
+        <w:t xml:space="preserve"> of this function.</w:t>
+      </w:r>
+      <w:r>
+        <w:rPr>
+          <w:noProof/>
+        </w:rPr>
         <w:drawing>
-          <wp:inline wp14:editId="2A271832" wp14:anchorId="21B3F154">
+          <wp:inline distT="0" distB="0" distL="0" distR="0" wp14:anchorId="21B3F154" wp14:editId="2A271832">
             <wp:extent cx="4572000" cy="2447925"/>
             <wp:effectExtent l="0" t="0" r="0" b="0"/>
-            <wp:docPr id="1541277373" name="" title=""/>
+            <wp:docPr id="1541277373" name="Picture 1541277373"/>
             <wp:cNvGraphicFramePr>
-              <a:graphicFrameLocks noChangeAspect="1"/>
+              <a:graphicFrameLocks xmlns:a="http://schemas.openxmlformats.org/drawingml/2006/main" noChangeAspect="1"/>
             </wp:cNvGraphicFramePr>
-            <a:graphic>
+            <a:graphic xmlns:a="http://schemas.openxmlformats.org/drawingml/2006/main">
               <a:graphicData uri="http://schemas.openxmlformats.org/drawingml/2006/picture">
-                <pic:pic>
+                <pic:pic xmlns:pic="http://schemas.openxmlformats.org/drawingml/2006/picture">
                   <pic:nvPicPr>
                     <pic:cNvPr id="0" name=""/>
                     <pic:cNvPicPr/>
                   </pic:nvPicPr>
                   <pic:blipFill>
-                    <a:blip r:embed="R871aeb76666e436d">
+                    <a:blip r:embed="rId16">
                       <a:extLst>
-                        <a:ext xmlns:a="http://schemas.openxmlformats.org/drawingml/2006/main" uri="{28A0092B-C50C-407E-A947-70E740481C1C}">
-                          <a14:useLocalDpi val="0"/>
+                        <a:ext uri="{28A0092B-C50C-407E-A947-70E740481C1C}">
+                          <a14:useLocalDpi xmlns:a14="http://schemas.microsoft.com/office/drawing/2010/main" val="0"/>
                         </a:ext>
                       </a:extLst>
                     </a:blip>
@@ -969,28 +1211,18 @@
     </w:p>
     <w:p>
       <w:pPr>
-        <w:pStyle w:val="Normal"/>
         <w:ind w:left="0"/>
         <w:rPr>
           <w:color w:val="FF0000"/>
         </w:rPr>
       </w:pPr>
       <w:r>
-        <w:rPr>
-          <w:color w:val="auto"/>
-        </w:rPr>
         <w:t xml:space="preserve">(Figure </w:t>
       </w:r>
       <w:r>
-        <w:rPr>
-          <w:color w:val="auto"/>
-        </w:rPr>
         <w:t>4</w:t>
       </w:r>
       <w:r>
-        <w:rPr>
-          <w:color w:val="auto"/>
-        </w:rPr>
         <w:t>)</w:t>
       </w:r>
     </w:p>
@@ -1000,93 +1232,133 @@
         <w:ind w:left="0"/>
       </w:pPr>
       <w:r>
-        <w:rPr/>
         <w:t>Analysis 5 &lt;</w:t>
       </w:r>
       <w:r>
-        <w:rPr/>
         <w:t xml:space="preserve">Data Limited </w:t>
       </w:r>
       <w:r>
-        <w:rPr/>
         <w:t>to</w:t>
       </w:r>
       <w:r>
-        <w:rPr/>
         <w:t xml:space="preserve"> Mobile Phone Usage </w:t>
       </w:r>
       <w:r>
-        <w:rPr/>
         <w:t>&gt;</w:t>
       </w:r>
     </w:p>
     <w:p>
       <w:pPr>
-        <w:pStyle w:val="Normal"/>
         <w:ind w:left="0"/>
       </w:pPr>
       <w:r>
-        <w:rPr/>
-        <w:t xml:space="preserve">Figure 5.1, 5.2, 5.3, 5.4 has been developed utilizing the option button to limit data to mobile phone </w:t>
-      </w:r>
-      <w:r>
-        <w:rPr/>
-        <w:t>infringements</w:t>
-      </w:r>
-      <w:r>
-        <w:rPr/>
-        <w:t xml:space="preserve">, this limits the data retrieved from the </w:t>
-      </w:r>
-      <w:r>
-        <w:rPr/>
-        <w:t xml:space="preserve">workbook to only Penalties that have occurred with mobile phone usage. This functional implementation only impacts the data not the view of the Graph provided by the </w:t>
-      </w:r>
-      <w:r>
-        <w:rPr/>
-        <w:t>GUI,</w:t>
-      </w:r>
-      <w:r>
-        <w:rPr/>
-        <w:t xml:space="preserve"> so the graphs remain the same. This is seen most clearly in Figure 5.4 and </w:t>
-      </w:r>
-      <w:r>
-        <w:rPr/>
-        <w:t>as no Mobile Phone Usage can occur within the ‘All Offences Involving Radar/Camera Between January 2013 and January 2014’ report category. This reporting method is the custom implementation required within the A</w:t>
-      </w:r>
-      <w:r>
-        <w:rPr/>
+        <w:t>Figure</w:t>
+      </w:r>
+      <w:r>
+        <w:t>s</w:t>
+      </w:r>
+      <w:r>
+        <w:t xml:space="preserve"> 5.1, 5.2, 5.3, </w:t>
+      </w:r>
+      <w:r>
+        <w:t xml:space="preserve">and </w:t>
+      </w:r>
+      <w:r>
+        <w:t xml:space="preserve">5.4 </w:t>
+      </w:r>
+      <w:r>
+        <w:t xml:space="preserve">show results </w:t>
+      </w:r>
+      <w:r>
+        <w:t>for each function</w:t>
+      </w:r>
+      <w:r>
+        <w:t xml:space="preserve"> limit</w:t>
+      </w:r>
+      <w:r>
+        <w:t>ing</w:t>
+      </w:r>
+      <w:r>
+        <w:t xml:space="preserve"> data </w:t>
+      </w:r>
+      <w:r>
+        <w:t>to only include</w:t>
+      </w:r>
+      <w:r>
+        <w:t xml:space="preserve"> mobile phone </w:t>
+      </w:r>
+      <w:r>
+        <w:t>involvement</w:t>
+      </w:r>
+      <w:r>
+        <w:t xml:space="preserve">. </w:t>
+      </w:r>
+      <w:r>
+        <w:t>This functional implementation only impacts the data</w:t>
+      </w:r>
+      <w:r>
+        <w:t>,</w:t>
+      </w:r>
+      <w:r>
+        <w:t xml:space="preserve"> not the </w:t>
+      </w:r>
+      <w:r>
+        <w:t xml:space="preserve">GUI's view of the </w:t>
+      </w:r>
+      <w:r>
+        <w:t>chart, so the chart remains</w:t>
+      </w:r>
+      <w:r>
+        <w:t xml:space="preserve"> the same. Thi</w:t>
+      </w:r>
+      <w:r>
+        <w:t xml:space="preserve">s condition </w:t>
+      </w:r>
+      <w:r>
+        <w:t>is seen most clearly in Figure 5.4</w:t>
+      </w:r>
+      <w:r>
+        <w:t>, as no Mobile Phone Usage can occur within the 'All Offences Involving Radar/Camera Between January 2013 and January 2014' report</w:t>
+      </w:r>
+      <w:r>
+        <w:t>. This reporting method is the custom implementation required within the A</w:t>
+      </w:r>
+      <w:r>
         <w:t>ssignment.</w:t>
       </w:r>
     </w:p>
     <w:p>
       <w:pPr>
-        <w:pStyle w:val="Normal"/>
         <w:ind w:left="0"/>
         <w:rPr>
           <w:color w:val="FF0000"/>
         </w:rPr>
       </w:pPr>
       <w:r>
+        <w:rPr>
+          <w:noProof/>
+        </w:rPr>
+        <w:lastRenderedPageBreak/>
         <w:drawing>
-          <wp:inline wp14:editId="4AF6FD53" wp14:anchorId="5F4F6143">
+          <wp:inline distT="0" distB="0" distL="0" distR="0" wp14:anchorId="5F4F6143" wp14:editId="4AF6FD53">
             <wp:extent cx="4572000" cy="2933700"/>
             <wp:effectExtent l="0" t="0" r="0" b="0"/>
-            <wp:docPr id="1715744543" name="" title=""/>
+            <wp:docPr id="1715744543" name="Picture 1715744543"/>
             <wp:cNvGraphicFramePr>
-              <a:graphicFrameLocks noChangeAspect="1"/>
+              <a:graphicFrameLocks xmlns:a="http://schemas.openxmlformats.org/drawingml/2006/main" noChangeAspect="1"/>
             </wp:cNvGraphicFramePr>
-            <a:graphic>
+            <a:graphic xmlns:a="http://schemas.openxmlformats.org/drawingml/2006/main">
               <a:graphicData uri="http://schemas.openxmlformats.org/drawingml/2006/picture">
-                <pic:pic>
+                <pic:pic xmlns:pic="http://schemas.openxmlformats.org/drawingml/2006/picture">
                   <pic:nvPicPr>
                     <pic:cNvPr id="0" name=""/>
                     <pic:cNvPicPr/>
                   </pic:nvPicPr>
                   <pic:blipFill>
-                    <a:blip r:embed="R3961dc6282c149f9">
+                    <a:blip r:embed="rId17">
                       <a:extLst>
-                        <a:ext xmlns:a="http://schemas.openxmlformats.org/drawingml/2006/main" uri="{28A0092B-C50C-407E-A947-70E740481C1C}">
-                          <a14:useLocalDpi val="0"/>
+                        <a:ext uri="{28A0092B-C50C-407E-A947-70E740481C1C}">
+                          <a14:useLocalDpi xmlns:a14="http://schemas.microsoft.com/office/drawing/2010/main" val="0"/>
                         </a:ext>
                       </a:extLst>
                     </a:blip>
@@ -1110,41 +1382,41 @@
         </w:drawing>
       </w:r>
       <w:r>
-        <w:rPr>
-          <w:color w:val="auto"/>
-        </w:rPr>
         <w:t>(Figure 5.1)</w:t>
       </w:r>
     </w:p>
     <w:p>
       <w:pPr>
-        <w:pStyle w:val="Normal"/>
         <w:ind w:left="0"/>
         <w:rPr>
           <w:color w:val="FF0000"/>
         </w:rPr>
       </w:pPr>
       <w:r>
+        <w:rPr>
+          <w:noProof/>
+        </w:rPr>
+        <w:lastRenderedPageBreak/>
         <w:drawing>
-          <wp:inline wp14:editId="2EF4EFB9" wp14:anchorId="79F6ED2E">
+          <wp:inline distT="0" distB="0" distL="0" distR="0" wp14:anchorId="79F6ED2E" wp14:editId="2EF4EFB9">
             <wp:extent cx="4572000" cy="2800350"/>
             <wp:effectExtent l="0" t="0" r="0" b="0"/>
-            <wp:docPr id="1931355406" name="" title=""/>
+            <wp:docPr id="1931355406" name="Picture 1931355406"/>
             <wp:cNvGraphicFramePr>
-              <a:graphicFrameLocks noChangeAspect="1"/>
+              <a:graphicFrameLocks xmlns:a="http://schemas.openxmlformats.org/drawingml/2006/main" noChangeAspect="1"/>
             </wp:cNvGraphicFramePr>
-            <a:graphic>
+            <a:graphic xmlns:a="http://schemas.openxmlformats.org/drawingml/2006/main">
               <a:graphicData uri="http://schemas.openxmlformats.org/drawingml/2006/picture">
-                <pic:pic>
+                <pic:pic xmlns:pic="http://schemas.openxmlformats.org/drawingml/2006/picture">
                   <pic:nvPicPr>
                     <pic:cNvPr id="0" name=""/>
                     <pic:cNvPicPr/>
                   </pic:nvPicPr>
                   <pic:blipFill>
-                    <a:blip r:embed="R1b77cabb66324add">
+                    <a:blip r:embed="rId18">
                       <a:extLst>
-                        <a:ext xmlns:a="http://schemas.openxmlformats.org/drawingml/2006/main" uri="{28A0092B-C50C-407E-A947-70E740481C1C}">
-                          <a14:useLocalDpi val="0"/>
+                        <a:ext uri="{28A0092B-C50C-407E-A947-70E740481C1C}">
+                          <a14:useLocalDpi xmlns:a14="http://schemas.microsoft.com/office/drawing/2010/main" val="0"/>
                         </a:ext>
                       </a:extLst>
                     </a:blip>
@@ -1168,32 +1440,32 @@
         </w:drawing>
       </w:r>
       <w:r>
+        <w:t>(Figure 5.2)</w:t>
+      </w:r>
+      <w:r>
         <w:rPr>
-          <w:color w:val="auto"/>
+          <w:noProof/>
         </w:rPr>
-        <w:t>(Figure 5.2)</w:t>
-      </w:r>
-      <w:r>
         <w:drawing>
-          <wp:inline wp14:editId="4EEF2CDF" wp14:anchorId="27851122">
+          <wp:inline distT="0" distB="0" distL="0" distR="0" wp14:anchorId="27851122" wp14:editId="4EEF2CDF">
             <wp:extent cx="4619625" cy="2511921"/>
             <wp:effectExtent l="0" t="0" r="0" b="0"/>
-            <wp:docPr id="1294910173" name="" title=""/>
+            <wp:docPr id="1294910173" name="Picture 1294910173"/>
             <wp:cNvGraphicFramePr>
-              <a:graphicFrameLocks noChangeAspect="1"/>
+              <a:graphicFrameLocks xmlns:a="http://schemas.openxmlformats.org/drawingml/2006/main" noChangeAspect="1"/>
             </wp:cNvGraphicFramePr>
-            <a:graphic>
+            <a:graphic xmlns:a="http://schemas.openxmlformats.org/drawingml/2006/main">
               <a:graphicData uri="http://schemas.openxmlformats.org/drawingml/2006/picture">
-                <pic:pic>
+                <pic:pic xmlns:pic="http://schemas.openxmlformats.org/drawingml/2006/picture">
                   <pic:nvPicPr>
                     <pic:cNvPr id="0" name=""/>
                     <pic:cNvPicPr/>
                   </pic:nvPicPr>
                   <pic:blipFill>
-                    <a:blip r:embed="R93b03efecf3f4e21">
+                    <a:blip r:embed="rId19">
                       <a:extLst>
-                        <a:ext xmlns:a="http://schemas.openxmlformats.org/drawingml/2006/main" uri="{28A0092B-C50C-407E-A947-70E740481C1C}">
-                          <a14:useLocalDpi val="0"/>
+                        <a:ext uri="{28A0092B-C50C-407E-A947-70E740481C1C}">
+                          <a14:useLocalDpi xmlns:a14="http://schemas.microsoft.com/office/drawing/2010/main" val="0"/>
                         </a:ext>
                       </a:extLst>
                     </a:blip>
@@ -1217,32 +1489,33 @@
         </w:drawing>
       </w:r>
       <w:r>
+        <w:t>(Figure 5.3)</w:t>
+      </w:r>
+      <w:r>
         <w:rPr>
-          <w:color w:val="auto"/>
+          <w:noProof/>
         </w:rPr>
-        <w:t>(Figure 5.3)</w:t>
-      </w:r>
-      <w:r>
+        <w:lastRenderedPageBreak/>
         <w:drawing>
-          <wp:inline wp14:editId="7DF1F431" wp14:anchorId="132EEDC4">
+          <wp:inline distT="0" distB="0" distL="0" distR="0" wp14:anchorId="132EEDC4" wp14:editId="7DF1F431">
             <wp:extent cx="4572000" cy="2486025"/>
             <wp:effectExtent l="0" t="0" r="0" b="0"/>
-            <wp:docPr id="1710853525" name="" title=""/>
+            <wp:docPr id="1710853525" name="Picture 1710853525"/>
             <wp:cNvGraphicFramePr>
-              <a:graphicFrameLocks noChangeAspect="1"/>
+              <a:graphicFrameLocks xmlns:a="http://schemas.openxmlformats.org/drawingml/2006/main" noChangeAspect="1"/>
             </wp:cNvGraphicFramePr>
-            <a:graphic>
+            <a:graphic xmlns:a="http://schemas.openxmlformats.org/drawingml/2006/main">
               <a:graphicData uri="http://schemas.openxmlformats.org/drawingml/2006/picture">
-                <pic:pic>
+                <pic:pic xmlns:pic="http://schemas.openxmlformats.org/drawingml/2006/picture">
                   <pic:nvPicPr>
                     <pic:cNvPr id="0" name=""/>
                     <pic:cNvPicPr/>
                   </pic:nvPicPr>
                   <pic:blipFill>
-                    <a:blip r:embed="R9991224d4d914832">
+                    <a:blip r:embed="rId20">
                       <a:extLst>
-                        <a:ext xmlns:a="http://schemas.openxmlformats.org/drawingml/2006/main" uri="{28A0092B-C50C-407E-A947-70E740481C1C}">
-                          <a14:useLocalDpi val="0"/>
+                        <a:ext uri="{28A0092B-C50C-407E-A947-70E740481C1C}">
+                          <a14:useLocalDpi xmlns:a14="http://schemas.microsoft.com/office/drawing/2010/main" val="0"/>
                         </a:ext>
                       </a:extLst>
                     </a:blip>
@@ -1266,9 +1539,6 @@
         </w:drawing>
       </w:r>
       <w:r>
-        <w:rPr>
-          <w:color w:val="auto"/>
-        </w:rPr>
         <w:t>(Figure 5.4)</w:t>
       </w:r>
     </w:p>
@@ -1285,7 +1555,7 @@
       <w:pPr>
         <w:ind w:left="0"/>
         <w:rPr>
-          <w:rFonts w:asciiTheme="majorHAnsi" w:hAnsiTheme="majorHAnsi" w:eastAsiaTheme="majorEastAsia" w:cstheme="majorBidi"/>
+          <w:rFonts w:asciiTheme="majorHAnsi" w:eastAsiaTheme="majorEastAsia" w:hAnsiTheme="majorHAnsi" w:cstheme="majorBidi"/>
           <w:b/>
           <w:color w:val="2E74B5" w:themeColor="accent1" w:themeShade="BF"/>
           <w:sz w:val="28"/>
@@ -1294,9 +1564,9 @@
       </w:pPr>
     </w:p>
     <w:sectPr>
-      <w:footerReference w:type="default" r:id="rId8"/>
-      <w:footerReference w:type="first" r:id="rId9"/>
-      <w:pgSz w:w="12240" w:h="15840" w:orient="portrait"/>
+      <w:footerReference w:type="default" r:id="rId21"/>
+      <w:footerReference w:type="first" r:id="rId22"/>
+      <w:pgSz w:w="12240" w:h="15840"/>
       <w:pgMar w:top="1440" w:right="1440" w:bottom="1440" w:left="1440" w:header="720" w:footer="720" w:gutter="0"/>
       <w:pgNumType w:start="1"/>
       <w:cols w:space="720"/>
@@ -1307,7 +1577,7 @@
 </file>
 
 <file path=word/endnotes.xml><?xml version="1.0" encoding="utf-8"?>
-<w:endnotes xmlns:wpc="http://schemas.microsoft.com/office/word/2010/wordprocessingCanvas" xmlns:mc="http://schemas.openxmlformats.org/markup-compatibility/2006" xmlns:o="urn:schemas-microsoft-com:office:office" xmlns:r="http://schemas.openxmlformats.org/officeDocument/2006/relationships" xmlns:m="http://schemas.openxmlformats.org/officeDocument/2006/math" xmlns:v="urn:schemas-microsoft-com:vml" xmlns:wp14="http://schemas.microsoft.com/office/word/2010/wordprocessingDrawing" xmlns:wp="http://schemas.openxmlformats.org/drawingml/2006/wordprocessingDrawing" xmlns:w10="urn:schemas-microsoft-com:office:word" xmlns:w="http://schemas.openxmlformats.org/wordprocessingml/2006/main" xmlns:w14="http://schemas.microsoft.com/office/word/2010/wordml" xmlns:w15="http://schemas.microsoft.com/office/word/2012/wordml" xmlns:wpg="http://schemas.microsoft.com/office/word/2010/wordprocessingGroup" xmlns:wpi="http://schemas.microsoft.com/office/word/2010/wordprocessingInk" xmlns:wne="http://schemas.microsoft.com/office/word/2006/wordml" xmlns:wps="http://schemas.microsoft.com/office/word/2010/wordprocessingShape" mc:Ignorable="w14 w15 wp14">
+<w:endnotes xmlns:wpc="http://schemas.microsoft.com/office/word/2010/wordprocessingCanvas" xmlns:cx="http://schemas.microsoft.com/office/drawing/2014/chartex" xmlns:cx1="http://schemas.microsoft.com/office/drawing/2015/9/8/chartex" xmlns:cx2="http://schemas.microsoft.com/office/drawing/2015/10/21/chartex" xmlns:cx3="http://schemas.microsoft.com/office/drawing/2016/5/9/chartex" xmlns:cx4="http://schemas.microsoft.com/office/drawing/2016/5/10/chartex" xmlns:cx5="http://schemas.microsoft.com/office/drawing/2016/5/11/chartex" xmlns:cx6="http://schemas.microsoft.com/office/drawing/2016/5/12/chartex" xmlns:cx7="http://schemas.microsoft.com/office/drawing/2016/5/13/chartex" xmlns:cx8="http://schemas.microsoft.com/office/drawing/2016/5/14/chartex" xmlns:mc="http://schemas.openxmlformats.org/markup-compatibility/2006" xmlns:aink="http://schemas.microsoft.com/office/drawing/2016/ink" xmlns:am3d="http://schemas.microsoft.com/office/drawing/2017/model3d" xmlns:o="urn:schemas-microsoft-com:office:office" xmlns:oel="http://schemas.microsoft.com/office/2019/extlst" xmlns:r="http://schemas.openxmlformats.org/officeDocument/2006/relationships" xmlns:m="http://schemas.openxmlformats.org/officeDocument/2006/math" xmlns:v="urn:schemas-microsoft-com:vml" xmlns:wp14="http://schemas.microsoft.com/office/word/2010/wordprocessingDrawing" xmlns:wp="http://schemas.openxmlformats.org/drawingml/2006/wordprocessingDrawing" xmlns:w10="urn:schemas-microsoft-com:office:word" xmlns:w="http://schemas.openxmlformats.org/wordprocessingml/2006/main" xmlns:w14="http://schemas.microsoft.com/office/word/2010/wordml" xmlns:w15="http://schemas.microsoft.com/office/word/2012/wordml" xmlns:w16cex="http://schemas.microsoft.com/office/word/2018/wordml/cex" xmlns:w16cid="http://schemas.microsoft.com/office/word/2016/wordml/cid" xmlns:w16="http://schemas.microsoft.com/office/word/2018/wordml" xmlns:w16sdtdh="http://schemas.microsoft.com/office/word/2020/wordml/sdtdatahash" xmlns:w16se="http://schemas.microsoft.com/office/word/2015/wordml/symex" xmlns:wpg="http://schemas.microsoft.com/office/word/2010/wordprocessingGroup" xmlns:wpi="http://schemas.microsoft.com/office/word/2010/wordprocessingInk" xmlns:wne="http://schemas.microsoft.com/office/word/2006/wordml" xmlns:wps="http://schemas.microsoft.com/office/word/2010/wordprocessingShape" mc:Ignorable="w14 w15 w16se w16cid w16 w16cex w16sdtdh wp14">
   <w:endnote w:type="separator" w:id="-1">
     <w:p>
       <w:pPr>
@@ -1332,7 +1602,27 @@
 </file>
 
 <file path=word/footer1.xml><?xml version="1.0" encoding="utf-8"?>
-<w:ftr xmlns:wpc="http://schemas.microsoft.com/office/word/2010/wordprocessingCanvas" xmlns:mc="http://schemas.openxmlformats.org/markup-compatibility/2006" xmlns:o="urn:schemas-microsoft-com:office:office" xmlns:r="http://schemas.openxmlformats.org/officeDocument/2006/relationships" xmlns:m="http://schemas.openxmlformats.org/officeDocument/2006/math" xmlns:v="urn:schemas-microsoft-com:vml" xmlns:wp14="http://schemas.microsoft.com/office/word/2010/wordprocessingDrawing" xmlns:wp="http://schemas.openxmlformats.org/drawingml/2006/wordprocessingDrawing" xmlns:w10="urn:schemas-microsoft-com:office:word" xmlns:w="http://schemas.openxmlformats.org/wordprocessingml/2006/main" xmlns:w14="http://schemas.microsoft.com/office/word/2010/wordml" xmlns:w15="http://schemas.microsoft.com/office/word/2012/wordml" xmlns:wpg="http://schemas.microsoft.com/office/word/2010/wordprocessingGroup" xmlns:wpi="http://schemas.microsoft.com/office/word/2010/wordprocessingInk" xmlns:wne="http://schemas.microsoft.com/office/word/2006/wordml" xmlns:wps="http://schemas.microsoft.com/office/word/2010/wordprocessingShape" mc:Ignorable="w14 w15 wp14">
+<w:ftr xmlns:wpc="http://schemas.microsoft.com/office/word/2010/wordprocessingCanvas" xmlns:cx="http://schemas.microsoft.com/office/drawing/2014/chartex" xmlns:cx1="http://schemas.microsoft.com/office/drawing/2015/9/8/chartex" xmlns:cx2="http://schemas.microsoft.com/office/drawing/2015/10/21/chartex" xmlns:cx3="http://schemas.microsoft.com/office/drawing/2016/5/9/chartex" xmlns:cx4="http://schemas.microsoft.com/office/drawing/2016/5/10/chartex" xmlns:cx5="http://schemas.microsoft.com/office/drawing/2016/5/11/chartex" xmlns:cx6="http://schemas.microsoft.com/office/drawing/2016/5/12/chartex" xmlns:cx7="http://schemas.microsoft.com/office/drawing/2016/5/13/chartex" xmlns:cx8="http://schemas.microsoft.com/office/drawing/2016/5/14/chartex" xmlns:mc="http://schemas.openxmlformats.org/markup-compatibility/2006" xmlns:aink="http://schemas.microsoft.com/office/drawing/2016/ink" xmlns:am3d="http://schemas.microsoft.com/office/drawing/2017/model3d" xmlns:o="urn:schemas-microsoft-com:office:office" xmlns:oel="http://schemas.microsoft.com/office/2019/extlst" xmlns:r="http://schemas.openxmlformats.org/officeDocument/2006/relationships" xmlns:m="http://schemas.openxmlformats.org/officeDocument/2006/math" xmlns:v="urn:schemas-microsoft-com:vml" xmlns:wp14="http://schemas.microsoft.com/office/word/2010/wordprocessingDrawing" xmlns:wp="http://schemas.openxmlformats.org/drawingml/2006/wordprocessingDrawing" xmlns:w10="urn:schemas-microsoft-com:office:word" xmlns:w="http://schemas.openxmlformats.org/wordprocessingml/2006/main" xmlns:w14="http://schemas.microsoft.com/office/word/2010/wordml" xmlns:w15="http://schemas.microsoft.com/office/word/2012/wordml" xmlns:w16cex="http://schemas.microsoft.com/office/word/2018/wordml/cex" xmlns:w16cid="http://schemas.microsoft.com/office/word/2016/wordml/cid" xmlns:w16="http://schemas.microsoft.com/office/word/2018/wordml" xmlns:w16sdtdh="http://schemas.microsoft.com/office/word/2020/wordml/sdtdatahash" xmlns:w16se="http://schemas.microsoft.com/office/word/2015/wordml/symex" xmlns:wpg="http://schemas.microsoft.com/office/word/2010/wordprocessingGroup" xmlns:wpi="http://schemas.microsoft.com/office/word/2010/wordprocessingInk" xmlns:wne="http://schemas.microsoft.com/office/word/2006/wordml" xmlns:wps="http://schemas.microsoft.com/office/word/2010/wordprocessingShape" mc:Ignorable="w14 w15 w16se w16cid w16 w16cex w16sdtdh wp14">
+  <w:p>
+    <w:pPr>
+      <w:pStyle w:val="Footer"/>
+    </w:pPr>
+  </w:p>
+</w:ftr>
+</file>
+
+<file path=word/footer2.xml><?xml version="1.0" encoding="utf-8"?>
+<w:ftr xmlns:wpc="http://schemas.microsoft.com/office/word/2010/wordprocessingCanvas" xmlns:cx="http://schemas.microsoft.com/office/drawing/2014/chartex" xmlns:cx1="http://schemas.microsoft.com/office/drawing/2015/9/8/chartex" xmlns:cx2="http://schemas.microsoft.com/office/drawing/2015/10/21/chartex" xmlns:cx3="http://schemas.microsoft.com/office/drawing/2016/5/9/chartex" xmlns:cx4="http://schemas.microsoft.com/office/drawing/2016/5/10/chartex" xmlns:cx5="http://schemas.microsoft.com/office/drawing/2016/5/11/chartex" xmlns:cx6="http://schemas.microsoft.com/office/drawing/2016/5/12/chartex" xmlns:cx7="http://schemas.microsoft.com/office/drawing/2016/5/13/chartex" xmlns:cx8="http://schemas.microsoft.com/office/drawing/2016/5/14/chartex" xmlns:mc="http://schemas.openxmlformats.org/markup-compatibility/2006" xmlns:aink="http://schemas.microsoft.com/office/drawing/2016/ink" xmlns:am3d="http://schemas.microsoft.com/office/drawing/2017/model3d" xmlns:o="urn:schemas-microsoft-com:office:office" xmlns:oel="http://schemas.microsoft.com/office/2019/extlst" xmlns:r="http://schemas.openxmlformats.org/officeDocument/2006/relationships" xmlns:m="http://schemas.openxmlformats.org/officeDocument/2006/math" xmlns:v="urn:schemas-microsoft-com:vml" xmlns:wp14="http://schemas.microsoft.com/office/word/2010/wordprocessingDrawing" xmlns:wp="http://schemas.openxmlformats.org/drawingml/2006/wordprocessingDrawing" xmlns:w10="urn:schemas-microsoft-com:office:word" xmlns:w="http://schemas.openxmlformats.org/wordprocessingml/2006/main" xmlns:w14="http://schemas.microsoft.com/office/word/2010/wordml" xmlns:w15="http://schemas.microsoft.com/office/word/2012/wordml" xmlns:w16cex="http://schemas.microsoft.com/office/word/2018/wordml/cex" xmlns:w16cid="http://schemas.microsoft.com/office/word/2016/wordml/cid" xmlns:w16="http://schemas.microsoft.com/office/word/2018/wordml" xmlns:w16sdtdh="http://schemas.microsoft.com/office/word/2020/wordml/sdtdatahash" xmlns:w16se="http://schemas.microsoft.com/office/word/2015/wordml/symex" xmlns:wpg="http://schemas.microsoft.com/office/word/2010/wordprocessingGroup" xmlns:wpi="http://schemas.microsoft.com/office/word/2010/wordprocessingInk" xmlns:wne="http://schemas.microsoft.com/office/word/2006/wordml" xmlns:wps="http://schemas.microsoft.com/office/word/2010/wordprocessingShape" mc:Ignorable="w14 w15 w16se w16cid w16 w16cex w16sdtdh wp14">
+  <w:p>
+    <w:pPr>
+      <w:pStyle w:val="Footer"/>
+    </w:pPr>
+  </w:p>
+</w:ftr>
+</file>
+
+<file path=word/footer3.xml><?xml version="1.0" encoding="utf-8"?>
+<w:ftr xmlns:wpc="http://schemas.microsoft.com/office/word/2010/wordprocessingCanvas" xmlns:cx="http://schemas.microsoft.com/office/drawing/2014/chartex" xmlns:cx1="http://schemas.microsoft.com/office/drawing/2015/9/8/chartex" xmlns:cx2="http://schemas.microsoft.com/office/drawing/2015/10/21/chartex" xmlns:cx3="http://schemas.microsoft.com/office/drawing/2016/5/9/chartex" xmlns:cx4="http://schemas.microsoft.com/office/drawing/2016/5/10/chartex" xmlns:cx5="http://schemas.microsoft.com/office/drawing/2016/5/11/chartex" xmlns:cx6="http://schemas.microsoft.com/office/drawing/2016/5/12/chartex" xmlns:cx7="http://schemas.microsoft.com/office/drawing/2016/5/13/chartex" xmlns:cx8="http://schemas.microsoft.com/office/drawing/2016/5/14/chartex" xmlns:mc="http://schemas.openxmlformats.org/markup-compatibility/2006" xmlns:aink="http://schemas.microsoft.com/office/drawing/2016/ink" xmlns:am3d="http://schemas.microsoft.com/office/drawing/2017/model3d" xmlns:o="urn:schemas-microsoft-com:office:office" xmlns:oel="http://schemas.microsoft.com/office/2019/extlst" xmlns:r="http://schemas.openxmlformats.org/officeDocument/2006/relationships" xmlns:m="http://schemas.openxmlformats.org/officeDocument/2006/math" xmlns:v="urn:schemas-microsoft-com:vml" xmlns:wp14="http://schemas.microsoft.com/office/word/2010/wordprocessingDrawing" xmlns:wp="http://schemas.openxmlformats.org/drawingml/2006/wordprocessingDrawing" xmlns:w10="urn:schemas-microsoft-com:office:word" xmlns:w="http://schemas.openxmlformats.org/wordprocessingml/2006/main" xmlns:w14="http://schemas.microsoft.com/office/word/2010/wordml" xmlns:w15="http://schemas.microsoft.com/office/word/2012/wordml" xmlns:w16cex="http://schemas.microsoft.com/office/word/2018/wordml/cex" xmlns:w16cid="http://schemas.microsoft.com/office/word/2016/wordml/cid" xmlns:w16="http://schemas.microsoft.com/office/word/2018/wordml" xmlns:w16sdtdh="http://schemas.microsoft.com/office/word/2020/wordml/sdtdatahash" xmlns:w16se="http://schemas.microsoft.com/office/word/2015/wordml/symex" xmlns:wpg="http://schemas.microsoft.com/office/word/2010/wordprocessingGroup" xmlns:wpi="http://schemas.microsoft.com/office/word/2010/wordprocessingInk" xmlns:wne="http://schemas.microsoft.com/office/word/2006/wordml" xmlns:wps="http://schemas.microsoft.com/office/word/2010/wordprocessingShape" mc:Ignorable="w14 w15 w16se w16cid w16 w16cex w16sdtdh wp14">
   <w:p>
     <w:pPr>
       <w:pStyle w:val="Footer"/>
@@ -1355,7 +1645,7 @@
       </w:sdtContent>
     </w:sdt>
     <w:r>
-      <w:ptab w:alignment="center" w:relativeTo="margin" w:leader="none"/>
+      <w:ptab w:relativeTo="margin" w:alignment="center" w:leader="none"/>
     </w:r>
     <w:sdt>
       <w:sdtPr>
@@ -1375,7 +1665,7 @@
       </w:sdtContent>
     </w:sdt>
     <w:r>
-      <w:ptab w:alignment="right" w:relativeTo="margin" w:leader="none"/>
+      <w:ptab w:relativeTo="margin" w:alignment="right" w:leader="none"/>
     </w:r>
     <w:sdt>
       <w:sdtPr>
@@ -1398,8 +1688,8 @@
 </w:ftr>
 </file>
 
-<file path=word/footer2.xml><?xml version="1.0" encoding="utf-8"?>
-<w:ftr xmlns:wpc="http://schemas.microsoft.com/office/word/2010/wordprocessingCanvas" xmlns:mc="http://schemas.openxmlformats.org/markup-compatibility/2006" xmlns:o="urn:schemas-microsoft-com:office:office" xmlns:r="http://schemas.openxmlformats.org/officeDocument/2006/relationships" xmlns:m="http://schemas.openxmlformats.org/officeDocument/2006/math" xmlns:v="urn:schemas-microsoft-com:vml" xmlns:wp14="http://schemas.microsoft.com/office/word/2010/wordprocessingDrawing" xmlns:wp="http://schemas.openxmlformats.org/drawingml/2006/wordprocessingDrawing" xmlns:w10="urn:schemas-microsoft-com:office:word" xmlns:w="http://schemas.openxmlformats.org/wordprocessingml/2006/main" xmlns:w14="http://schemas.microsoft.com/office/word/2010/wordml" xmlns:w15="http://schemas.microsoft.com/office/word/2012/wordml" xmlns:wpg="http://schemas.microsoft.com/office/word/2010/wordprocessingGroup" xmlns:wpi="http://schemas.microsoft.com/office/word/2010/wordprocessingInk" xmlns:wne="http://schemas.microsoft.com/office/word/2006/wordml" xmlns:wps="http://schemas.microsoft.com/office/word/2010/wordprocessingShape" mc:Ignorable="w14 w15 wp14">
+<file path=word/footer4.xml><?xml version="1.0" encoding="utf-8"?>
+<w:ftr xmlns:wpc="http://schemas.microsoft.com/office/word/2010/wordprocessingCanvas" xmlns:cx="http://schemas.microsoft.com/office/drawing/2014/chartex" xmlns:cx1="http://schemas.microsoft.com/office/drawing/2015/9/8/chartex" xmlns:cx2="http://schemas.microsoft.com/office/drawing/2015/10/21/chartex" xmlns:cx3="http://schemas.microsoft.com/office/drawing/2016/5/9/chartex" xmlns:cx4="http://schemas.microsoft.com/office/drawing/2016/5/10/chartex" xmlns:cx5="http://schemas.microsoft.com/office/drawing/2016/5/11/chartex" xmlns:cx6="http://schemas.microsoft.com/office/drawing/2016/5/12/chartex" xmlns:cx7="http://schemas.microsoft.com/office/drawing/2016/5/13/chartex" xmlns:cx8="http://schemas.microsoft.com/office/drawing/2016/5/14/chartex" xmlns:mc="http://schemas.openxmlformats.org/markup-compatibility/2006" xmlns:aink="http://schemas.microsoft.com/office/drawing/2016/ink" xmlns:am3d="http://schemas.microsoft.com/office/drawing/2017/model3d" xmlns:o="urn:schemas-microsoft-com:office:office" xmlns:oel="http://schemas.microsoft.com/office/2019/extlst" xmlns:r="http://schemas.openxmlformats.org/officeDocument/2006/relationships" xmlns:m="http://schemas.openxmlformats.org/officeDocument/2006/math" xmlns:v="urn:schemas-microsoft-com:vml" xmlns:wp14="http://schemas.microsoft.com/office/word/2010/wordprocessingDrawing" xmlns:wp="http://schemas.openxmlformats.org/drawingml/2006/wordprocessingDrawing" xmlns:w10="urn:schemas-microsoft-com:office:word" xmlns:w="http://schemas.openxmlformats.org/wordprocessingml/2006/main" xmlns:w14="http://schemas.microsoft.com/office/word/2010/wordml" xmlns:w15="http://schemas.microsoft.com/office/word/2012/wordml" xmlns:w16cex="http://schemas.microsoft.com/office/word/2018/wordml/cex" xmlns:w16cid="http://schemas.microsoft.com/office/word/2016/wordml/cid" xmlns:w16="http://schemas.microsoft.com/office/word/2018/wordml" xmlns:w16sdtdh="http://schemas.microsoft.com/office/word/2020/wordml/sdtdatahash" xmlns:w16se="http://schemas.microsoft.com/office/word/2015/wordml/symex" xmlns:wpg="http://schemas.microsoft.com/office/word/2010/wordprocessingGroup" xmlns:wpi="http://schemas.microsoft.com/office/word/2010/wordprocessingInk" xmlns:wne="http://schemas.microsoft.com/office/word/2006/wordml" xmlns:wps="http://schemas.microsoft.com/office/word/2010/wordprocessingShape" mc:Ignorable="w14 w15 w16se w16cid w16 w16cex w16sdtdh wp14">
   <w:tbl>
     <w:tblPr>
       <w:tblW w:w="5000" w:type="pct"/>
@@ -1437,53 +1727,21 @@
             <w:sdtEndPr/>
             <w:sdtContent>
               <w:r>
-                <w:t>&lt;PROJECT NAME&gt; Executive Summary</w:t>
+                <w:t xml:space="preserve">NSW Traffic Penalty </w:t>
               </w:r>
-            </w:sdtContent>
-          </w:sdt>
-          <w:r>
-            <w:t xml:space="preserve"> |</w:t>
-          </w:r>
-          <w:r>
-            <w:rPr>
-              <w:rStyle w:val="Heading2Char"/>
-              <w:rFonts w:asciiTheme="minorHAnsi" w:hAnsiTheme="minorHAnsi" w:eastAsiaTheme="minorEastAsia" w:cstheme="minorBidi"/>
-              <w:sz w:val="22"/>
-              <w:szCs w:val="22"/>
-            </w:rPr>
-            <w:t xml:space="preserve"> </w:t>
-          </w:r>
-          <w:sdt>
-            <w:sdtPr>
-              <w:rPr>
-                <w:rStyle w:val="Heading2Char"/>
-                <w:rFonts w:asciiTheme="minorHAnsi" w:hAnsiTheme="minorHAnsi" w:eastAsiaTheme="minorEastAsia" w:cstheme="minorBidi"/>
-                <w:sz w:val="22"/>
-                <w:szCs w:val="22"/>
-              </w:rPr>
-              <w:alias w:val="Your Name"/>
-              <w:tag w:val=""/>
-              <w:id w:val="-2064167769"/>
-              <w:placeholder>
-                <w:docPart w:val="18E897290B554BC4A6B3D76AED7A6D26"/>
-              </w:placeholder>
-              <w:dataBinding w:prefixMappings="xmlns:ns0='http://purl.org/dc/elements/1.1/' xmlns:ns1='http://schemas.openxmlformats.org/package/2006/metadata/core-properties' " w:xpath="/ns1:coreProperties[1]/ns0:creator[1]" w:storeItemID="{6C3C8BC8-F283-45AE-878A-BAB7291924A1}"/>
-              <w:text/>
-            </w:sdtPr>
-            <w:sdtEndPr>
-              <w:rPr>
-                <w:rStyle w:val="DefaultParagraphFont"/>
-              </w:rPr>
-            </w:sdtEndPr>
-            <w:sdtContent>
               <w:r>
-                <w:rPr>
-                  <w:rStyle w:val="Heading2Char"/>
-                  <w:rFonts w:asciiTheme="minorHAnsi" w:hAnsiTheme="minorHAnsi" w:eastAsiaTheme="minorEastAsia" w:cstheme="minorBidi"/>
-                  <w:sz w:val="22"/>
-                  <w:szCs w:val="22"/>
-                </w:rPr>
-                <w:t>Group Member Names</w:t>
+                <w:t xml:space="preserve">Data Analysis </w:t>
+              </w:r>
+              <w:proofErr w:type="spellStart"/>
+              <w:r>
+                <w:t>Visualisation</w:t>
+              </w:r>
+              <w:proofErr w:type="spellEnd"/>
+              <w:r>
+                <w:t xml:space="preserve"> Tool</w:t>
+              </w:r>
+              <w:r>
+                <w:t xml:space="preserve"> Executive Summary</w:t>
               </w:r>
             </w:sdtContent>
           </w:sdt>
@@ -1544,7 +1802,7 @@
             <w:rPr>
               <w:noProof/>
             </w:rPr>
-            <w:t>3</w:t>
+            <w:t>8</w:t>
           </w:r>
           <w:r>
             <w:rPr>
@@ -1564,8 +1822,8 @@
 </w:ftr>
 </file>
 
-<file path=word/footer3.xml><?xml version="1.0" encoding="utf-8"?>
-<w:ftr xmlns:wpc="http://schemas.microsoft.com/office/word/2010/wordprocessingCanvas" xmlns:mc="http://schemas.openxmlformats.org/markup-compatibility/2006" xmlns:o="urn:schemas-microsoft-com:office:office" xmlns:r="http://schemas.openxmlformats.org/officeDocument/2006/relationships" xmlns:m="http://schemas.openxmlformats.org/officeDocument/2006/math" xmlns:v="urn:schemas-microsoft-com:vml" xmlns:wp14="http://schemas.microsoft.com/office/word/2010/wordprocessingDrawing" xmlns:wp="http://schemas.openxmlformats.org/drawingml/2006/wordprocessingDrawing" xmlns:w10="urn:schemas-microsoft-com:office:word" xmlns:w="http://schemas.openxmlformats.org/wordprocessingml/2006/main" xmlns:w14="http://schemas.microsoft.com/office/word/2010/wordml" xmlns:w15="http://schemas.microsoft.com/office/word/2012/wordml" xmlns:wpg="http://schemas.microsoft.com/office/word/2010/wordprocessingGroup" xmlns:wpi="http://schemas.microsoft.com/office/word/2010/wordprocessingInk" xmlns:wne="http://schemas.microsoft.com/office/word/2006/wordml" xmlns:wps="http://schemas.microsoft.com/office/word/2010/wordprocessingShape" mc:Ignorable="w14 w15 wp14">
+<file path=word/footer5.xml><?xml version="1.0" encoding="utf-8"?>
+<w:ftr xmlns:wpc="http://schemas.microsoft.com/office/word/2010/wordprocessingCanvas" xmlns:cx="http://schemas.microsoft.com/office/drawing/2014/chartex" xmlns:cx1="http://schemas.microsoft.com/office/drawing/2015/9/8/chartex" xmlns:cx2="http://schemas.microsoft.com/office/drawing/2015/10/21/chartex" xmlns:cx3="http://schemas.microsoft.com/office/drawing/2016/5/9/chartex" xmlns:cx4="http://schemas.microsoft.com/office/drawing/2016/5/10/chartex" xmlns:cx5="http://schemas.microsoft.com/office/drawing/2016/5/11/chartex" xmlns:cx6="http://schemas.microsoft.com/office/drawing/2016/5/12/chartex" xmlns:cx7="http://schemas.microsoft.com/office/drawing/2016/5/13/chartex" xmlns:cx8="http://schemas.microsoft.com/office/drawing/2016/5/14/chartex" xmlns:mc="http://schemas.openxmlformats.org/markup-compatibility/2006" xmlns:aink="http://schemas.microsoft.com/office/drawing/2016/ink" xmlns:am3d="http://schemas.microsoft.com/office/drawing/2017/model3d" xmlns:o="urn:schemas-microsoft-com:office:office" xmlns:oel="http://schemas.microsoft.com/office/2019/extlst" xmlns:r="http://schemas.openxmlformats.org/officeDocument/2006/relationships" xmlns:m="http://schemas.openxmlformats.org/officeDocument/2006/math" xmlns:v="urn:schemas-microsoft-com:vml" xmlns:wp14="http://schemas.microsoft.com/office/word/2010/wordprocessingDrawing" xmlns:wp="http://schemas.openxmlformats.org/drawingml/2006/wordprocessingDrawing" xmlns:w10="urn:schemas-microsoft-com:office:word" xmlns:w="http://schemas.openxmlformats.org/wordprocessingml/2006/main" xmlns:w14="http://schemas.microsoft.com/office/word/2010/wordml" xmlns:w15="http://schemas.microsoft.com/office/word/2012/wordml" xmlns:w16cex="http://schemas.microsoft.com/office/word/2018/wordml/cex" xmlns:w16cid="http://schemas.microsoft.com/office/word/2016/wordml/cid" xmlns:w16="http://schemas.microsoft.com/office/word/2018/wordml" xmlns:w16sdtdh="http://schemas.microsoft.com/office/word/2020/wordml/sdtdatahash" xmlns:w16se="http://schemas.microsoft.com/office/word/2015/wordml/symex" xmlns:wpg="http://schemas.microsoft.com/office/word/2010/wordprocessingGroup" xmlns:wpi="http://schemas.microsoft.com/office/word/2010/wordprocessingInk" xmlns:wne="http://schemas.microsoft.com/office/word/2006/wordml" xmlns:wps="http://schemas.microsoft.com/office/word/2010/wordprocessingShape" mc:Ignorable="w14 w15 w16se w16cid w16 w16cex w16sdtdh wp14">
   <w:p>
     <w:pPr>
       <w:pStyle w:val="Footer"/>
@@ -1584,7 +1842,15 @@
       <w:sdtEndPr/>
       <w:sdtContent>
         <w:r>
-          <w:t>&lt;PROJECT NAME&gt; Executive Summary</w:t>
+          <w:t xml:space="preserve">NSW Traffic Penalty Data Analysis </w:t>
+        </w:r>
+        <w:proofErr w:type="spellStart"/>
+        <w:r>
+          <w:t>Visualisation</w:t>
+        </w:r>
+        <w:proofErr w:type="spellEnd"/>
+        <w:r>
+          <w:t xml:space="preserve"> Tool Executive Summary</w:t>
         </w:r>
       </w:sdtContent>
     </w:sdt>
@@ -1595,7 +1861,7 @@
       <w:sdtPr>
         <w:rPr>
           <w:rStyle w:val="Heading2Char"/>
-          <w:rFonts w:asciiTheme="minorHAnsi" w:hAnsiTheme="minorHAnsi" w:eastAsiaTheme="minorEastAsia" w:cstheme="minorBidi"/>
+          <w:rFonts w:asciiTheme="minorHAnsi" w:eastAsiaTheme="minorEastAsia" w:hAnsiTheme="minorHAnsi" w:cstheme="minorBidi"/>
           <w:sz w:val="22"/>
           <w:szCs w:val="22"/>
         </w:rPr>
@@ -1617,7 +1883,7 @@
         <w:r>
           <w:rPr>
             <w:rStyle w:val="Heading2Char"/>
-            <w:rFonts w:asciiTheme="minorHAnsi" w:hAnsiTheme="minorHAnsi" w:eastAsiaTheme="minorEastAsia" w:cstheme="minorBidi"/>
+            <w:rFonts w:asciiTheme="minorHAnsi" w:eastAsiaTheme="minorEastAsia" w:hAnsiTheme="minorHAnsi" w:cstheme="minorBidi"/>
             <w:sz w:val="22"/>
             <w:szCs w:val="22"/>
           </w:rPr>
@@ -1626,7 +1892,7 @@
       </w:sdtContent>
     </w:sdt>
     <w:r>
-      <w:ptab w:alignment="right" w:relativeTo="margin" w:leader="none"/>
+      <w:ptab w:relativeTo="margin" w:alignment="right" w:leader="none"/>
     </w:r>
     <w:r>
       <w:t xml:space="preserve">Page </w:t>
@@ -1687,7 +1953,7 @@
 </file>
 
 <file path=word/footnotes.xml><?xml version="1.0" encoding="utf-8"?>
-<w:footnotes xmlns:wpc="http://schemas.microsoft.com/office/word/2010/wordprocessingCanvas" xmlns:mc="http://schemas.openxmlformats.org/markup-compatibility/2006" xmlns:o="urn:schemas-microsoft-com:office:office" xmlns:r="http://schemas.openxmlformats.org/officeDocument/2006/relationships" xmlns:m="http://schemas.openxmlformats.org/officeDocument/2006/math" xmlns:v="urn:schemas-microsoft-com:vml" xmlns:wp14="http://schemas.microsoft.com/office/word/2010/wordprocessingDrawing" xmlns:wp="http://schemas.openxmlformats.org/drawingml/2006/wordprocessingDrawing" xmlns:w10="urn:schemas-microsoft-com:office:word" xmlns:w="http://schemas.openxmlformats.org/wordprocessingml/2006/main" xmlns:w14="http://schemas.microsoft.com/office/word/2010/wordml" xmlns:w15="http://schemas.microsoft.com/office/word/2012/wordml" xmlns:wpg="http://schemas.microsoft.com/office/word/2010/wordprocessingGroup" xmlns:wpi="http://schemas.microsoft.com/office/word/2010/wordprocessingInk" xmlns:wne="http://schemas.microsoft.com/office/word/2006/wordml" xmlns:wps="http://schemas.microsoft.com/office/word/2010/wordprocessingShape" mc:Ignorable="w14 w15 wp14">
+<w:footnotes xmlns:wpc="http://schemas.microsoft.com/office/word/2010/wordprocessingCanvas" xmlns:cx="http://schemas.microsoft.com/office/drawing/2014/chartex" xmlns:cx1="http://schemas.microsoft.com/office/drawing/2015/9/8/chartex" xmlns:cx2="http://schemas.microsoft.com/office/drawing/2015/10/21/chartex" xmlns:cx3="http://schemas.microsoft.com/office/drawing/2016/5/9/chartex" xmlns:cx4="http://schemas.microsoft.com/office/drawing/2016/5/10/chartex" xmlns:cx5="http://schemas.microsoft.com/office/drawing/2016/5/11/chartex" xmlns:cx6="http://schemas.microsoft.com/office/drawing/2016/5/12/chartex" xmlns:cx7="http://schemas.microsoft.com/office/drawing/2016/5/13/chartex" xmlns:cx8="http://schemas.microsoft.com/office/drawing/2016/5/14/chartex" xmlns:mc="http://schemas.openxmlformats.org/markup-compatibility/2006" xmlns:aink="http://schemas.microsoft.com/office/drawing/2016/ink" xmlns:am3d="http://schemas.microsoft.com/office/drawing/2017/model3d" xmlns:o="urn:schemas-microsoft-com:office:office" xmlns:oel="http://schemas.microsoft.com/office/2019/extlst" xmlns:r="http://schemas.openxmlformats.org/officeDocument/2006/relationships" xmlns:m="http://schemas.openxmlformats.org/officeDocument/2006/math" xmlns:v="urn:schemas-microsoft-com:vml" xmlns:wp14="http://schemas.microsoft.com/office/word/2010/wordprocessingDrawing" xmlns:wp="http://schemas.openxmlformats.org/drawingml/2006/wordprocessingDrawing" xmlns:w10="urn:schemas-microsoft-com:office:word" xmlns:w="http://schemas.openxmlformats.org/wordprocessingml/2006/main" xmlns:w14="http://schemas.microsoft.com/office/word/2010/wordml" xmlns:w15="http://schemas.microsoft.com/office/word/2012/wordml" xmlns:w16cex="http://schemas.microsoft.com/office/word/2018/wordml/cex" xmlns:w16cid="http://schemas.microsoft.com/office/word/2016/wordml/cid" xmlns:w16="http://schemas.microsoft.com/office/word/2018/wordml" xmlns:w16sdtdh="http://schemas.microsoft.com/office/word/2020/wordml/sdtdatahash" xmlns:w16se="http://schemas.microsoft.com/office/word/2015/wordml/symex" xmlns:wpg="http://schemas.microsoft.com/office/word/2010/wordprocessingGroup" xmlns:wpi="http://schemas.microsoft.com/office/word/2010/wordprocessingInk" xmlns:wne="http://schemas.microsoft.com/office/word/2006/wordml" xmlns:wps="http://schemas.microsoft.com/office/word/2010/wordprocessingShape" mc:Ignorable="w14 w15 w16se w16cid w16 w16cex w16sdtdh wp14">
   <w:footnote w:type="separator" w:id="-1">
     <w:p>
       <w:pPr>
@@ -1711,12 +1977,42 @@
 </w:footnotes>
 </file>
 
+<file path=word/header1.xml><?xml version="1.0" encoding="utf-8"?>
+<w:hdr xmlns:wpc="http://schemas.microsoft.com/office/word/2010/wordprocessingCanvas" xmlns:cx="http://schemas.microsoft.com/office/drawing/2014/chartex" xmlns:cx1="http://schemas.microsoft.com/office/drawing/2015/9/8/chartex" xmlns:cx2="http://schemas.microsoft.com/office/drawing/2015/10/21/chartex" xmlns:cx3="http://schemas.microsoft.com/office/drawing/2016/5/9/chartex" xmlns:cx4="http://schemas.microsoft.com/office/drawing/2016/5/10/chartex" xmlns:cx5="http://schemas.microsoft.com/office/drawing/2016/5/11/chartex" xmlns:cx6="http://schemas.microsoft.com/office/drawing/2016/5/12/chartex" xmlns:cx7="http://schemas.microsoft.com/office/drawing/2016/5/13/chartex" xmlns:cx8="http://schemas.microsoft.com/office/drawing/2016/5/14/chartex" xmlns:mc="http://schemas.openxmlformats.org/markup-compatibility/2006" xmlns:aink="http://schemas.microsoft.com/office/drawing/2016/ink" xmlns:am3d="http://schemas.microsoft.com/office/drawing/2017/model3d" xmlns:o="urn:schemas-microsoft-com:office:office" xmlns:oel="http://schemas.microsoft.com/office/2019/extlst" xmlns:r="http://schemas.openxmlformats.org/officeDocument/2006/relationships" xmlns:m="http://schemas.openxmlformats.org/officeDocument/2006/math" xmlns:v="urn:schemas-microsoft-com:vml" xmlns:wp14="http://schemas.microsoft.com/office/word/2010/wordprocessingDrawing" xmlns:wp="http://schemas.openxmlformats.org/drawingml/2006/wordprocessingDrawing" xmlns:w10="urn:schemas-microsoft-com:office:word" xmlns:w="http://schemas.openxmlformats.org/wordprocessingml/2006/main" xmlns:w14="http://schemas.microsoft.com/office/word/2010/wordml" xmlns:w15="http://schemas.microsoft.com/office/word/2012/wordml" xmlns:w16cex="http://schemas.microsoft.com/office/word/2018/wordml/cex" xmlns:w16cid="http://schemas.microsoft.com/office/word/2016/wordml/cid" xmlns:w16="http://schemas.microsoft.com/office/word/2018/wordml" xmlns:w16sdtdh="http://schemas.microsoft.com/office/word/2020/wordml/sdtdatahash" xmlns:w16se="http://schemas.microsoft.com/office/word/2015/wordml/symex" xmlns:wpg="http://schemas.microsoft.com/office/word/2010/wordprocessingGroup" xmlns:wpi="http://schemas.microsoft.com/office/word/2010/wordprocessingInk" xmlns:wne="http://schemas.microsoft.com/office/word/2006/wordml" xmlns:wps="http://schemas.microsoft.com/office/word/2010/wordprocessingShape" mc:Ignorable="w14 w15 w16se w16cid w16 w16cex w16sdtdh wp14">
+  <w:p>
+    <w:pPr>
+      <w:pStyle w:val="Header"/>
+    </w:pPr>
+  </w:p>
+</w:hdr>
+</file>
+
+<file path=word/header2.xml><?xml version="1.0" encoding="utf-8"?>
+<w:hdr xmlns:wpc="http://schemas.microsoft.com/office/word/2010/wordprocessingCanvas" xmlns:cx="http://schemas.microsoft.com/office/drawing/2014/chartex" xmlns:cx1="http://schemas.microsoft.com/office/drawing/2015/9/8/chartex" xmlns:cx2="http://schemas.microsoft.com/office/drawing/2015/10/21/chartex" xmlns:cx3="http://schemas.microsoft.com/office/drawing/2016/5/9/chartex" xmlns:cx4="http://schemas.microsoft.com/office/drawing/2016/5/10/chartex" xmlns:cx5="http://schemas.microsoft.com/office/drawing/2016/5/11/chartex" xmlns:cx6="http://schemas.microsoft.com/office/drawing/2016/5/12/chartex" xmlns:cx7="http://schemas.microsoft.com/office/drawing/2016/5/13/chartex" xmlns:cx8="http://schemas.microsoft.com/office/drawing/2016/5/14/chartex" xmlns:mc="http://schemas.openxmlformats.org/markup-compatibility/2006" xmlns:aink="http://schemas.microsoft.com/office/drawing/2016/ink" xmlns:am3d="http://schemas.microsoft.com/office/drawing/2017/model3d" xmlns:o="urn:schemas-microsoft-com:office:office" xmlns:oel="http://schemas.microsoft.com/office/2019/extlst" xmlns:r="http://schemas.openxmlformats.org/officeDocument/2006/relationships" xmlns:m="http://schemas.openxmlformats.org/officeDocument/2006/math" xmlns:v="urn:schemas-microsoft-com:vml" xmlns:wp14="http://schemas.microsoft.com/office/word/2010/wordprocessingDrawing" xmlns:wp="http://schemas.openxmlformats.org/drawingml/2006/wordprocessingDrawing" xmlns:w10="urn:schemas-microsoft-com:office:word" xmlns:w="http://schemas.openxmlformats.org/wordprocessingml/2006/main" xmlns:w14="http://schemas.microsoft.com/office/word/2010/wordml" xmlns:w15="http://schemas.microsoft.com/office/word/2012/wordml" xmlns:w16cex="http://schemas.microsoft.com/office/word/2018/wordml/cex" xmlns:w16cid="http://schemas.microsoft.com/office/word/2016/wordml/cid" xmlns:w16="http://schemas.microsoft.com/office/word/2018/wordml" xmlns:w16sdtdh="http://schemas.microsoft.com/office/word/2020/wordml/sdtdatahash" xmlns:w16se="http://schemas.microsoft.com/office/word/2015/wordml/symex" xmlns:wpg="http://schemas.microsoft.com/office/word/2010/wordprocessingGroup" xmlns:wpi="http://schemas.microsoft.com/office/word/2010/wordprocessingInk" xmlns:wne="http://schemas.microsoft.com/office/word/2006/wordml" xmlns:wps="http://schemas.microsoft.com/office/word/2010/wordprocessingShape" mc:Ignorable="w14 w15 w16se w16cid w16 w16cex w16sdtdh wp14">
+  <w:p>
+    <w:pPr>
+      <w:pStyle w:val="Header"/>
+    </w:pPr>
+  </w:p>
+</w:hdr>
+</file>
+
+<file path=word/header3.xml><?xml version="1.0" encoding="utf-8"?>
+<w:hdr xmlns:wpc="http://schemas.microsoft.com/office/word/2010/wordprocessingCanvas" xmlns:cx="http://schemas.microsoft.com/office/drawing/2014/chartex" xmlns:cx1="http://schemas.microsoft.com/office/drawing/2015/9/8/chartex" xmlns:cx2="http://schemas.microsoft.com/office/drawing/2015/10/21/chartex" xmlns:cx3="http://schemas.microsoft.com/office/drawing/2016/5/9/chartex" xmlns:cx4="http://schemas.microsoft.com/office/drawing/2016/5/10/chartex" xmlns:cx5="http://schemas.microsoft.com/office/drawing/2016/5/11/chartex" xmlns:cx6="http://schemas.microsoft.com/office/drawing/2016/5/12/chartex" xmlns:cx7="http://schemas.microsoft.com/office/drawing/2016/5/13/chartex" xmlns:cx8="http://schemas.microsoft.com/office/drawing/2016/5/14/chartex" xmlns:mc="http://schemas.openxmlformats.org/markup-compatibility/2006" xmlns:aink="http://schemas.microsoft.com/office/drawing/2016/ink" xmlns:am3d="http://schemas.microsoft.com/office/drawing/2017/model3d" xmlns:o="urn:schemas-microsoft-com:office:office" xmlns:oel="http://schemas.microsoft.com/office/2019/extlst" xmlns:r="http://schemas.openxmlformats.org/officeDocument/2006/relationships" xmlns:m="http://schemas.openxmlformats.org/officeDocument/2006/math" xmlns:v="urn:schemas-microsoft-com:vml" xmlns:wp14="http://schemas.microsoft.com/office/word/2010/wordprocessingDrawing" xmlns:wp="http://schemas.openxmlformats.org/drawingml/2006/wordprocessingDrawing" xmlns:w10="urn:schemas-microsoft-com:office:word" xmlns:w="http://schemas.openxmlformats.org/wordprocessingml/2006/main" xmlns:w14="http://schemas.microsoft.com/office/word/2010/wordml" xmlns:w15="http://schemas.microsoft.com/office/word/2012/wordml" xmlns:w16cex="http://schemas.microsoft.com/office/word/2018/wordml/cex" xmlns:w16cid="http://schemas.microsoft.com/office/word/2016/wordml/cid" xmlns:w16="http://schemas.microsoft.com/office/word/2018/wordml" xmlns:w16sdtdh="http://schemas.microsoft.com/office/word/2020/wordml/sdtdatahash" xmlns:w16se="http://schemas.microsoft.com/office/word/2015/wordml/symex" xmlns:wpg="http://schemas.microsoft.com/office/word/2010/wordprocessingGroup" xmlns:wpi="http://schemas.microsoft.com/office/word/2010/wordprocessingInk" xmlns:wne="http://schemas.microsoft.com/office/word/2006/wordml" xmlns:wps="http://schemas.microsoft.com/office/word/2010/wordprocessingShape" mc:Ignorable="w14 w15 w16se w16cid w16 w16cex w16sdtdh wp14">
+  <w:p>
+    <w:pPr>
+      <w:pStyle w:val="Header"/>
+    </w:pPr>
+  </w:p>
+</w:hdr>
+</file>
+
 <file path=word/styles.xml><?xml version="1.0" encoding="utf-8"?>
-<w:styles xmlns:mc="http://schemas.openxmlformats.org/markup-compatibility/2006" xmlns:r="http://schemas.openxmlformats.org/officeDocument/2006/relationships" xmlns:w="http://schemas.openxmlformats.org/wordprocessingml/2006/main" xmlns:w14="http://schemas.microsoft.com/office/word/2010/wordml" xmlns:w15="http://schemas.microsoft.com/office/word/2012/wordml" mc:Ignorable="w14 w15">
+<w:styles xmlns:mc="http://schemas.openxmlformats.org/markup-compatibility/2006" xmlns:r="http://schemas.openxmlformats.org/officeDocument/2006/relationships" xmlns:w="http://schemas.openxmlformats.org/wordprocessingml/2006/main" xmlns:w14="http://schemas.microsoft.com/office/word/2010/wordml" xmlns:w15="http://schemas.microsoft.com/office/word/2012/wordml" xmlns:w16cex="http://schemas.microsoft.com/office/word/2018/wordml/cex" xmlns:w16cid="http://schemas.microsoft.com/office/word/2016/wordml/cid" xmlns:w16="http://schemas.microsoft.com/office/word/2018/wordml" xmlns:w16sdtdh="http://schemas.microsoft.com/office/word/2020/wordml/sdtdatahash" xmlns:w16se="http://schemas.microsoft.com/office/word/2015/wordml/symex" mc:Ignorable="w14 w15 w16se w16cid w16 w16cex w16sdtdh">
   <w:docDefaults>
     <w:rPrDefault>
       <w:rPr>
-        <w:rFonts w:asciiTheme="minorHAnsi" w:hAnsiTheme="minorHAnsi" w:eastAsiaTheme="minorEastAsia" w:cstheme="minorBidi"/>
+        <w:rFonts w:asciiTheme="minorHAnsi" w:eastAsiaTheme="minorEastAsia" w:hAnsiTheme="minorHAnsi" w:cstheme="minorBidi"/>
         <w:sz w:val="22"/>
         <w:szCs w:val="22"/>
         <w:lang w:val="en-US" w:eastAsia="ja-JP" w:bidi="ar-SA"/>
@@ -1728,17 +2024,17 @@
       </w:pPr>
     </w:pPrDefault>
   </w:docDefaults>
-  <w:latentStyles w:defLockedState="0" w:defUIPriority="99" w:defSemiHidden="0" w:defUnhideWhenUsed="0" w:defQFormat="0" w:count="371">
+  <w:latentStyles w:defLockedState="0" w:defUIPriority="99" w:defSemiHidden="0" w:defUnhideWhenUsed="0" w:defQFormat="0" w:count="376">
     <w:lsdException w:name="Normal" w:uiPriority="0" w:qFormat="1"/>
     <w:lsdException w:name="heading 1" w:uiPriority="9" w:qFormat="1"/>
-    <w:lsdException w:name="heading 2" w:uiPriority="9" w:semiHidden="1" w:unhideWhenUsed="1" w:qFormat="1"/>
-    <w:lsdException w:name="heading 3" w:uiPriority="9" w:semiHidden="1" w:unhideWhenUsed="1" w:qFormat="1"/>
-    <w:lsdException w:name="heading 4" w:uiPriority="9" w:semiHidden="1" w:qFormat="1"/>
-    <w:lsdException w:name="heading 5" w:uiPriority="9" w:semiHidden="1" w:unhideWhenUsed="1" w:qFormat="1"/>
-    <w:lsdException w:name="heading 6" w:uiPriority="9" w:semiHidden="1" w:unhideWhenUsed="1" w:qFormat="1"/>
-    <w:lsdException w:name="heading 7" w:uiPriority="9" w:semiHidden="1" w:unhideWhenUsed="1" w:qFormat="1"/>
-    <w:lsdException w:name="heading 8" w:uiPriority="9" w:semiHidden="1" w:unhideWhenUsed="1" w:qFormat="1"/>
-    <w:lsdException w:name="heading 9" w:uiPriority="9" w:semiHidden="1" w:unhideWhenUsed="1" w:qFormat="1"/>
+    <w:lsdException w:name="heading 2" w:semiHidden="1" w:uiPriority="9" w:unhideWhenUsed="1" w:qFormat="1"/>
+    <w:lsdException w:name="heading 3" w:semiHidden="1" w:uiPriority="9" w:unhideWhenUsed="1" w:qFormat="1"/>
+    <w:lsdException w:name="heading 4" w:semiHidden="1" w:uiPriority="9" w:qFormat="1"/>
+    <w:lsdException w:name="heading 5" w:semiHidden="1" w:uiPriority="9" w:unhideWhenUsed="1" w:qFormat="1"/>
+    <w:lsdException w:name="heading 6" w:semiHidden="1" w:uiPriority="9" w:unhideWhenUsed="1" w:qFormat="1"/>
+    <w:lsdException w:name="heading 7" w:semiHidden="1" w:uiPriority="9" w:unhideWhenUsed="1" w:qFormat="1"/>
+    <w:lsdException w:name="heading 8" w:semiHidden="1" w:uiPriority="9" w:unhideWhenUsed="1" w:qFormat="1"/>
+    <w:lsdException w:name="heading 9" w:semiHidden="1" w:uiPriority="9" w:unhideWhenUsed="1" w:qFormat="1"/>
     <w:lsdException w:name="index 1" w:semiHidden="1" w:unhideWhenUsed="1"/>
     <w:lsdException w:name="index 2" w:semiHidden="1" w:unhideWhenUsed="1"/>
     <w:lsdException w:name="index 3" w:semiHidden="1" w:unhideWhenUsed="1"/>
@@ -1748,22 +2044,22 @@
     <w:lsdException w:name="index 7" w:semiHidden="1" w:unhideWhenUsed="1"/>
     <w:lsdException w:name="index 8" w:semiHidden="1" w:unhideWhenUsed="1"/>
     <w:lsdException w:name="index 9" w:semiHidden="1" w:unhideWhenUsed="1"/>
-    <w:lsdException w:name="toc 1" w:uiPriority="39" w:semiHidden="1" w:unhideWhenUsed="1"/>
-    <w:lsdException w:name="toc 2" w:uiPriority="39" w:semiHidden="1" w:unhideWhenUsed="1"/>
-    <w:lsdException w:name="toc 3" w:uiPriority="39" w:semiHidden="1" w:unhideWhenUsed="1"/>
-    <w:lsdException w:name="toc 4" w:uiPriority="39" w:semiHidden="1" w:unhideWhenUsed="1"/>
-    <w:lsdException w:name="toc 5" w:uiPriority="39" w:semiHidden="1" w:unhideWhenUsed="1"/>
-    <w:lsdException w:name="toc 6" w:uiPriority="39" w:semiHidden="1" w:unhideWhenUsed="1"/>
-    <w:lsdException w:name="toc 7" w:uiPriority="39" w:semiHidden="1" w:unhideWhenUsed="1"/>
-    <w:lsdException w:name="toc 8" w:uiPriority="39" w:semiHidden="1" w:unhideWhenUsed="1"/>
-    <w:lsdException w:name="toc 9" w:uiPriority="39" w:semiHidden="1" w:unhideWhenUsed="1"/>
+    <w:lsdException w:name="toc 1" w:semiHidden="1" w:uiPriority="39" w:unhideWhenUsed="1"/>
+    <w:lsdException w:name="toc 2" w:semiHidden="1" w:uiPriority="39" w:unhideWhenUsed="1"/>
+    <w:lsdException w:name="toc 3" w:semiHidden="1" w:uiPriority="39" w:unhideWhenUsed="1"/>
+    <w:lsdException w:name="toc 4" w:semiHidden="1" w:uiPriority="39" w:unhideWhenUsed="1"/>
+    <w:lsdException w:name="toc 5" w:semiHidden="1" w:uiPriority="39" w:unhideWhenUsed="1"/>
+    <w:lsdException w:name="toc 6" w:semiHidden="1" w:uiPriority="39" w:unhideWhenUsed="1"/>
+    <w:lsdException w:name="toc 7" w:semiHidden="1" w:uiPriority="39" w:unhideWhenUsed="1"/>
+    <w:lsdException w:name="toc 8" w:semiHidden="1" w:uiPriority="39" w:unhideWhenUsed="1"/>
+    <w:lsdException w:name="toc 9" w:semiHidden="1" w:uiPriority="39" w:unhideWhenUsed="1"/>
     <w:lsdException w:name="Normal Indent" w:semiHidden="1" w:unhideWhenUsed="1"/>
     <w:lsdException w:name="footnote text" w:semiHidden="1" w:unhideWhenUsed="1"/>
     <w:lsdException w:name="annotation text" w:semiHidden="1" w:unhideWhenUsed="1"/>
     <w:lsdException w:name="header" w:semiHidden="1" w:unhideWhenUsed="1"/>
     <w:lsdException w:name="footer" w:semiHidden="1" w:unhideWhenUsed="1"/>
     <w:lsdException w:name="index heading" w:semiHidden="1" w:unhideWhenUsed="1"/>
-    <w:lsdException w:name="caption" w:uiPriority="35" w:semiHidden="1" w:unhideWhenUsed="1" w:qFormat="1"/>
+    <w:lsdException w:name="caption" w:semiHidden="1" w:uiPriority="35" w:unhideWhenUsed="1" w:qFormat="1"/>
     <w:lsdException w:name="table of figures" w:semiHidden="1" w:unhideWhenUsed="1"/>
     <w:lsdException w:name="envelope address" w:semiHidden="1" w:unhideWhenUsed="1"/>
     <w:lsdException w:name="envelope return" w:semiHidden="1" w:unhideWhenUsed="1"/>
@@ -1794,7 +2090,7 @@
     <w:lsdException w:name="Title" w:uiPriority="10" w:qFormat="1"/>
     <w:lsdException w:name="Closing" w:semiHidden="1" w:unhideWhenUsed="1"/>
     <w:lsdException w:name="Signature" w:semiHidden="1" w:unhideWhenUsed="1"/>
-    <w:lsdException w:name="Default Paragraph Font" w:uiPriority="1" w:semiHidden="1" w:unhideWhenUsed="1"/>
+    <w:lsdException w:name="Default Paragraph Font" w:semiHidden="1" w:uiPriority="1" w:unhideWhenUsed="1"/>
     <w:lsdException w:name="Body Text" w:semiHidden="1" w:unhideWhenUsed="1"/>
     <w:lsdException w:name="Body Text Indent" w:semiHidden="1" w:unhideWhenUsed="1"/>
     <w:lsdException w:name="List Continue" w:semiHidden="1" w:unhideWhenUsed="1"/>
@@ -1803,7 +2099,7 @@
     <w:lsdException w:name="List Continue 4" w:semiHidden="1" w:unhideWhenUsed="1"/>
     <w:lsdException w:name="List Continue 5" w:semiHidden="1" w:unhideWhenUsed="1"/>
     <w:lsdException w:name="Message Header" w:semiHidden="1" w:unhideWhenUsed="1"/>
-    <w:lsdException w:name="Subtitle" w:uiPriority="11" w:semiHidden="1" w:unhideWhenUsed="1" w:qFormat="1"/>
+    <w:lsdException w:name="Subtitle" w:semiHidden="1" w:uiPriority="11" w:unhideWhenUsed="1" w:qFormat="1"/>
     <w:lsdException w:name="Salutation" w:semiHidden="1" w:unhideWhenUsed="1"/>
     <w:lsdException w:name="Date" w:semiHidden="1" w:unhideWhenUsed="1"/>
     <w:lsdException w:name="Body Text First Indent" w:semiHidden="1" w:unhideWhenUsed="1"/>
@@ -1834,7 +2130,6 @@
     <w:lsdException w:name="HTML Sample" w:semiHidden="1" w:unhideWhenUsed="1"/>
     <w:lsdException w:name="HTML Typewriter" w:semiHidden="1" w:unhideWhenUsed="1"/>
     <w:lsdException w:name="HTML Variable" w:semiHidden="1" w:unhideWhenUsed="1"/>
-    <w:lsdException w:name="Normal Table" w:semiHidden="1" w:unhideWhenUsed="1"/>
     <w:lsdException w:name="annotation subject" w:semiHidden="1" w:unhideWhenUsed="1"/>
     <w:lsdException w:name="No List" w:semiHidden="1" w:unhideWhenUsed="1"/>
     <w:lsdException w:name="Outline List 1" w:semiHidden="1" w:unhideWhenUsed="1"/>
@@ -1877,11 +2172,8 @@
     <w:lsdException w:name="Table Contemporary" w:semiHidden="1" w:unhideWhenUsed="1"/>
     <w:lsdException w:name="Table Elegant" w:semiHidden="1" w:unhideWhenUsed="1"/>
     <w:lsdException w:name="Table Professional" w:semiHidden="1" w:unhideWhenUsed="1"/>
-    <w:lsdException w:name="Table Subtle 1" w:semiHidden="1" w:unhideWhenUsed="1"/>
     <w:lsdException w:name="Table Subtle 2" w:semiHidden="1" w:unhideWhenUsed="1"/>
     <w:lsdException w:name="Table Web 1" w:semiHidden="1" w:unhideWhenUsed="1"/>
-    <w:lsdException w:name="Table Web 2" w:semiHidden="1" w:unhideWhenUsed="1"/>
-    <w:lsdException w:name="Table Web 3" w:semiHidden="1" w:unhideWhenUsed="1"/>
     <w:lsdException w:name="Balloon Text" w:semiHidden="1" w:unhideWhenUsed="1"/>
     <w:lsdException w:name="Table Grid" w:uiPriority="39"/>
     <w:lsdException w:name="Table Theme" w:semiHidden="1" w:unhideWhenUsed="1"/>
@@ -1908,9 +2200,9 @@
     <w:lsdException w:name="Medium Shading 2 Accent 1" w:uiPriority="64"/>
     <w:lsdException w:name="Medium List 1 Accent 1" w:uiPriority="65"/>
     <w:lsdException w:name="Revision" w:semiHidden="1"/>
-    <w:lsdException w:name="List Paragraph" w:uiPriority="34" w:semiHidden="1" w:unhideWhenUsed="1" w:qFormat="1"/>
-    <w:lsdException w:name="Quote" w:uiPriority="29" w:semiHidden="1" w:unhideWhenUsed="1" w:qFormat="1"/>
-    <w:lsdException w:name="Intense Quote" w:uiPriority="30" w:semiHidden="1" w:unhideWhenUsed="1" w:qFormat="1"/>
+    <w:lsdException w:name="List Paragraph" w:semiHidden="1" w:uiPriority="34" w:unhideWhenUsed="1" w:qFormat="1"/>
+    <w:lsdException w:name="Quote" w:semiHidden="1" w:uiPriority="29" w:unhideWhenUsed="1" w:qFormat="1"/>
+    <w:lsdException w:name="Intense Quote" w:semiHidden="1" w:uiPriority="30" w:unhideWhenUsed="1" w:qFormat="1"/>
     <w:lsdException w:name="Medium List 2 Accent 1" w:uiPriority="66"/>
     <w:lsdException w:name="Medium Grid 1 Accent 1" w:uiPriority="67"/>
     <w:lsdException w:name="Medium Grid 2 Accent 1" w:uiPriority="68"/>
@@ -1989,13 +2281,13 @@
     <w:lsdException w:name="Colorful Shading Accent 6" w:uiPriority="71"/>
     <w:lsdException w:name="Colorful List Accent 6" w:uiPriority="72"/>
     <w:lsdException w:name="Colorful Grid Accent 6" w:uiPriority="73"/>
-    <w:lsdException w:name="Subtle Emphasis" w:uiPriority="19" w:semiHidden="1" w:unhideWhenUsed="1" w:qFormat="1"/>
-    <w:lsdException w:name="Intense Emphasis" w:uiPriority="21" w:semiHidden="1" w:unhideWhenUsed="1" w:qFormat="1"/>
-    <w:lsdException w:name="Subtle Reference" w:uiPriority="31" w:semiHidden="1" w:unhideWhenUsed="1" w:qFormat="1"/>
-    <w:lsdException w:name="Intense Reference" w:uiPriority="32" w:semiHidden="1" w:unhideWhenUsed="1" w:qFormat="1"/>
-    <w:lsdException w:name="Book Title" w:uiPriority="33" w:semiHidden="1" w:unhideWhenUsed="1" w:qFormat="1"/>
-    <w:lsdException w:name="Bibliography" w:uiPriority="37" w:semiHidden="1" w:unhideWhenUsed="1"/>
-    <w:lsdException w:name="TOC Heading" w:uiPriority="39" w:semiHidden="1" w:unhideWhenUsed="1" w:qFormat="1"/>
+    <w:lsdException w:name="Subtle Emphasis" w:semiHidden="1" w:uiPriority="19" w:unhideWhenUsed="1" w:qFormat="1"/>
+    <w:lsdException w:name="Intense Emphasis" w:semiHidden="1" w:uiPriority="21" w:unhideWhenUsed="1" w:qFormat="1"/>
+    <w:lsdException w:name="Subtle Reference" w:semiHidden="1" w:uiPriority="31" w:unhideWhenUsed="1" w:qFormat="1"/>
+    <w:lsdException w:name="Intense Reference" w:semiHidden="1" w:uiPriority="32" w:unhideWhenUsed="1" w:qFormat="1"/>
+    <w:lsdException w:name="Book Title" w:semiHidden="1" w:uiPriority="33" w:unhideWhenUsed="1" w:qFormat="1"/>
+    <w:lsdException w:name="Bibliography" w:semiHidden="1" w:uiPriority="37" w:unhideWhenUsed="1"/>
+    <w:lsdException w:name="TOC Heading" w:semiHidden="1" w:uiPriority="39" w:unhideWhenUsed="1" w:qFormat="1"/>
     <w:lsdException w:name="Plain Table 1" w:uiPriority="41"/>
     <w:lsdException w:name="Plain Table 2" w:uiPriority="42"/>
     <w:lsdException w:name="Plain Table 3" w:uiPriority="43"/>
@@ -2100,8 +2392,13 @@
     <w:lsdException w:name="List Table 5 Dark Accent 6" w:uiPriority="50"/>
     <w:lsdException w:name="List Table 6 Colorful Accent 6" w:uiPriority="51"/>
     <w:lsdException w:name="List Table 7 Colorful Accent 6" w:uiPriority="52"/>
+    <w:lsdException w:name="Mention" w:semiHidden="1" w:unhideWhenUsed="1"/>
+    <w:lsdException w:name="Smart Hyperlink" w:semiHidden="1" w:unhideWhenUsed="1"/>
+    <w:lsdException w:name="Hashtag" w:semiHidden="1" w:unhideWhenUsed="1"/>
+    <w:lsdException w:name="Unresolved Mention" w:semiHidden="1" w:unhideWhenUsed="1"/>
+    <w:lsdException w:name="Smart Link" w:semiHidden="1" w:unhideWhenUsed="1"/>
   </w:latentStyles>
-  <w:style w:type="paragraph" w:styleId="Normal" w:default="1">
+  <w:style w:type="paragraph" w:default="1" w:styleId="Normal">
     <w:name w:val="Normal"/>
     <w:qFormat/>
     <w:pPr>
@@ -2125,7 +2422,7 @@
       <w:outlineLvl w:val="0"/>
     </w:pPr>
     <w:rPr>
-      <w:rFonts w:asciiTheme="majorHAnsi" w:hAnsiTheme="majorHAnsi" w:eastAsiaTheme="majorEastAsia" w:cstheme="majorBidi"/>
+      <w:rFonts w:asciiTheme="majorHAnsi" w:eastAsiaTheme="majorEastAsia" w:hAnsiTheme="majorHAnsi" w:cstheme="majorBidi"/>
       <w:b/>
       <w:color w:val="2E74B5" w:themeColor="accent1" w:themeShade="BF"/>
       <w:sz w:val="28"/>
@@ -2147,7 +2444,7 @@
       <w:outlineLvl w:val="1"/>
     </w:pPr>
     <w:rPr>
-      <w:rFonts w:asciiTheme="majorHAnsi" w:hAnsiTheme="majorHAnsi" w:eastAsiaTheme="majorEastAsia" w:cstheme="majorBidi"/>
+      <w:rFonts w:asciiTheme="majorHAnsi" w:eastAsiaTheme="majorEastAsia" w:hAnsiTheme="majorHAnsi" w:cstheme="majorBidi"/>
       <w:color w:val="2E74B5" w:themeColor="accent1" w:themeShade="BF"/>
       <w:sz w:val="24"/>
       <w:szCs w:val="28"/>
@@ -2169,19 +2466,19 @@
       <w:outlineLvl w:val="2"/>
     </w:pPr>
     <w:rPr>
-      <w:rFonts w:asciiTheme="majorHAnsi" w:hAnsiTheme="majorHAnsi" w:eastAsiaTheme="majorEastAsia" w:cstheme="majorBidi"/>
+      <w:rFonts w:asciiTheme="majorHAnsi" w:eastAsiaTheme="majorEastAsia" w:hAnsiTheme="majorHAnsi" w:cstheme="majorBidi"/>
       <w:color w:val="2E74B5" w:themeColor="accent1" w:themeShade="BF"/>
       <w:sz w:val="24"/>
       <w:szCs w:val="24"/>
     </w:rPr>
   </w:style>
-  <w:style w:type="character" w:styleId="DefaultParagraphFont" w:default="1">
+  <w:style w:type="character" w:default="1" w:styleId="DefaultParagraphFont">
     <w:name w:val="Default Paragraph Font"/>
     <w:uiPriority w:val="1"/>
     <w:semiHidden/>
     <w:unhideWhenUsed/>
   </w:style>
-  <w:style w:type="table" w:styleId="TableNormal" w:default="1">
+  <w:style w:type="table" w:default="1" w:styleId="TableNormal">
     <w:name w:val="Normal Table"/>
     <w:uiPriority w:val="99"/>
     <w:semiHidden/>
@@ -2196,7 +2493,7 @@
       </w:tblCellMar>
     </w:tblPr>
   </w:style>
-  <w:style w:type="numbering" w:styleId="NoList" w:default="1">
+  <w:style w:type="numbering" w:default="1" w:styleId="NoList">
     <w:name w:val="No List"/>
     <w:uiPriority w:val="99"/>
     <w:semiHidden/>
@@ -2215,7 +2512,7 @@
       <w:jc w:val="center"/>
     </w:pPr>
     <w:rPr>
-      <w:rFonts w:asciiTheme="majorHAnsi" w:hAnsiTheme="majorHAnsi" w:eastAsiaTheme="majorEastAsia" w:cstheme="majorBidi"/>
+      <w:rFonts w:asciiTheme="majorHAnsi" w:eastAsiaTheme="majorEastAsia" w:hAnsiTheme="majorHAnsi" w:cstheme="majorBidi"/>
       <w:color w:val="1F4E79" w:themeColor="accent1" w:themeShade="80"/>
       <w:spacing w:val="-10"/>
       <w:kern w:val="28"/>
@@ -2223,13 +2520,13 @@
       <w:szCs w:val="56"/>
     </w:rPr>
   </w:style>
-  <w:style w:type="character" w:styleId="TitleChar" w:customStyle="1">
+  <w:style w:type="character" w:customStyle="1" w:styleId="TitleChar">
     <w:name w:val="Title Char"/>
     <w:basedOn w:val="DefaultParagraphFont"/>
     <w:link w:val="Title"/>
     <w:uiPriority w:val="1"/>
     <w:rPr>
-      <w:rFonts w:asciiTheme="majorHAnsi" w:hAnsiTheme="majorHAnsi" w:eastAsiaTheme="majorEastAsia" w:cstheme="majorBidi"/>
+      <w:rFonts w:asciiTheme="majorHAnsi" w:eastAsiaTheme="majorEastAsia" w:hAnsiTheme="majorHAnsi" w:cstheme="majorBidi"/>
       <w:color w:val="1F4E79" w:themeColor="accent1" w:themeShade="80"/>
       <w:spacing w:val="-10"/>
       <w:kern w:val="28"/>
@@ -2246,28 +2543,28 @@
       <w:color w:val="808080"/>
     </w:rPr>
   </w:style>
-  <w:style w:type="character" w:styleId="Heading1Char" w:customStyle="1">
+  <w:style w:type="character" w:customStyle="1" w:styleId="Heading1Char">
     <w:name w:val="Heading 1 Char"/>
     <w:basedOn w:val="DefaultParagraphFont"/>
     <w:link w:val="Heading1"/>
     <w:uiPriority w:val="1"/>
     <w:rsid w:val="00184AA9"/>
     <w:rPr>
-      <w:rFonts w:asciiTheme="majorHAnsi" w:hAnsiTheme="majorHAnsi" w:eastAsiaTheme="majorEastAsia" w:cstheme="majorBidi"/>
+      <w:rFonts w:asciiTheme="majorHAnsi" w:eastAsiaTheme="majorEastAsia" w:hAnsiTheme="majorHAnsi" w:cstheme="majorBidi"/>
       <w:b/>
       <w:color w:val="2E74B5" w:themeColor="accent1" w:themeShade="BF"/>
       <w:sz w:val="28"/>
       <w:szCs w:val="28"/>
     </w:rPr>
   </w:style>
-  <w:style w:type="character" w:styleId="Heading2Char" w:customStyle="1">
+  <w:style w:type="character" w:customStyle="1" w:styleId="Heading2Char">
     <w:name w:val="Heading 2 Char"/>
     <w:basedOn w:val="DefaultParagraphFont"/>
     <w:link w:val="Heading2"/>
     <w:uiPriority w:val="1"/>
     <w:rsid w:val="00184AA9"/>
     <w:rPr>
-      <w:rFonts w:asciiTheme="majorHAnsi" w:hAnsiTheme="majorHAnsi" w:eastAsiaTheme="majorEastAsia" w:cstheme="majorBidi"/>
+      <w:rFonts w:asciiTheme="majorHAnsi" w:eastAsiaTheme="majorEastAsia" w:hAnsiTheme="majorHAnsi" w:cstheme="majorBidi"/>
       <w:color w:val="2E74B5" w:themeColor="accent1" w:themeShade="BF"/>
       <w:sz w:val="24"/>
       <w:szCs w:val="28"/>
@@ -2283,19 +2580,19 @@
       <w:ind w:left="720"/>
     </w:pPr>
   </w:style>
-  <w:style w:type="character" w:styleId="NoSpacingChar" w:customStyle="1">
+  <w:style w:type="character" w:customStyle="1" w:styleId="NoSpacingChar">
     <w:name w:val="No Spacing Char"/>
     <w:basedOn w:val="DefaultParagraphFont"/>
     <w:link w:val="NoSpacing"/>
     <w:uiPriority w:val="1"/>
   </w:style>
-  <w:style w:type="character" w:styleId="Heading3Char" w:customStyle="1">
+  <w:style w:type="character" w:customStyle="1" w:styleId="Heading3Char">
     <w:name w:val="Heading 3 Char"/>
     <w:basedOn w:val="DefaultParagraphFont"/>
     <w:link w:val="Heading3"/>
     <w:uiPriority w:val="1"/>
     <w:rPr>
-      <w:rFonts w:asciiTheme="majorHAnsi" w:hAnsiTheme="majorHAnsi" w:eastAsiaTheme="majorEastAsia" w:cstheme="majorBidi"/>
+      <w:rFonts w:asciiTheme="majorHAnsi" w:eastAsiaTheme="majorEastAsia" w:hAnsiTheme="majorHAnsi" w:cstheme="majorBidi"/>
       <w:color w:val="2E74B5" w:themeColor="accent1" w:themeShade="BF"/>
       <w:sz w:val="24"/>
       <w:szCs w:val="24"/>
@@ -2318,7 +2615,7 @@
       <w:color w:val="2E74B5" w:themeColor="accent1" w:themeShade="BF"/>
     </w:rPr>
   </w:style>
-  <w:style w:type="character" w:styleId="FooterChar" w:customStyle="1">
+  <w:style w:type="character" w:customStyle="1" w:styleId="FooterChar">
     <w:name w:val="Footer Char"/>
     <w:basedOn w:val="DefaultParagraphFont"/>
     <w:link w:val="Footer"/>
@@ -2356,12 +2653,12 @@
     </w:pPr>
     <w:tblPr>
       <w:tblBorders>
-        <w:top w:val="single" w:color="auto" w:sz="4" w:space="0"/>
-        <w:left w:val="single" w:color="auto" w:sz="4" w:space="0"/>
-        <w:bottom w:val="single" w:color="auto" w:sz="4" w:space="0"/>
-        <w:right w:val="single" w:color="auto" w:sz="4" w:space="0"/>
-        <w:insideH w:val="single" w:color="auto" w:sz="4" w:space="0"/>
-        <w:insideV w:val="single" w:color="auto" w:sz="4" w:space="0"/>
+        <w:top w:val="single" w:sz="4" w:space="0" w:color="auto"/>
+        <w:left w:val="single" w:sz="4" w:space="0" w:color="auto"/>
+        <w:bottom w:val="single" w:sz="4" w:space="0" w:color="auto"/>
+        <w:right w:val="single" w:sz="4" w:space="0" w:color="auto"/>
+        <w:insideH w:val="single" w:sz="4" w:space="0" w:color="auto"/>
+        <w:insideV w:val="single" w:sz="4" w:space="0" w:color="auto"/>
       </w:tblBorders>
     </w:tblPr>
   </w:style>
@@ -2379,7 +2676,7 @@
       <w:spacing w:after="0" w:line="240" w:lineRule="auto"/>
     </w:pPr>
   </w:style>
-  <w:style w:type="character" w:styleId="HeaderChar" w:customStyle="1">
+  <w:style w:type="character" w:customStyle="1" w:styleId="HeaderChar">
     <w:name w:val="Header Char"/>
     <w:basedOn w:val="DefaultParagraphFont"/>
     <w:link w:val="Header"/>
@@ -2389,7 +2686,7 @@
 </file>
 
 <file path=word/glossary/document.xml><?xml version="1.0" encoding="utf-8"?>
-<w:glossaryDocument xmlns:wpc="http://schemas.microsoft.com/office/word/2010/wordprocessingCanvas" xmlns:mc="http://schemas.openxmlformats.org/markup-compatibility/2006" xmlns:o="urn:schemas-microsoft-com:office:office" xmlns:r="http://schemas.openxmlformats.org/officeDocument/2006/relationships" xmlns:m="http://schemas.openxmlformats.org/officeDocument/2006/math" xmlns:v="urn:schemas-microsoft-com:vml" xmlns:wp14="http://schemas.microsoft.com/office/word/2010/wordprocessingDrawing" xmlns:wp="http://schemas.openxmlformats.org/drawingml/2006/wordprocessingDrawing" xmlns:w10="urn:schemas-microsoft-com:office:word" xmlns:w="http://schemas.openxmlformats.org/wordprocessingml/2006/main" xmlns:w14="http://schemas.microsoft.com/office/word/2010/wordml" xmlns:w15="http://schemas.microsoft.com/office/word/2012/wordml" xmlns:wpg="http://schemas.microsoft.com/office/word/2010/wordprocessingGroup" xmlns:wpi="http://schemas.microsoft.com/office/word/2010/wordprocessingInk" xmlns:wne="http://schemas.microsoft.com/office/word/2006/wordml" xmlns:wps="http://schemas.microsoft.com/office/word/2010/wordprocessingShape" mc:Ignorable="w14 w15 wp14">
+<w:glossaryDocument xmlns:wpc="http://schemas.microsoft.com/office/word/2010/wordprocessingCanvas" xmlns:cx="http://schemas.microsoft.com/office/drawing/2014/chartex" xmlns:cx1="http://schemas.microsoft.com/office/drawing/2015/9/8/chartex" xmlns:cx2="http://schemas.microsoft.com/office/drawing/2015/10/21/chartex" xmlns:cx3="http://schemas.microsoft.com/office/drawing/2016/5/9/chartex" xmlns:cx4="http://schemas.microsoft.com/office/drawing/2016/5/10/chartex" xmlns:cx5="http://schemas.microsoft.com/office/drawing/2016/5/11/chartex" xmlns:cx6="http://schemas.microsoft.com/office/drawing/2016/5/12/chartex" xmlns:cx7="http://schemas.microsoft.com/office/drawing/2016/5/13/chartex" xmlns:cx8="http://schemas.microsoft.com/office/drawing/2016/5/14/chartex" xmlns:mc="http://schemas.openxmlformats.org/markup-compatibility/2006" xmlns:aink="http://schemas.microsoft.com/office/drawing/2016/ink" xmlns:am3d="http://schemas.microsoft.com/office/drawing/2017/model3d" xmlns:o="urn:schemas-microsoft-com:office:office" xmlns:oel="http://schemas.microsoft.com/office/2019/extlst" xmlns:r="http://schemas.openxmlformats.org/officeDocument/2006/relationships" xmlns:m="http://schemas.openxmlformats.org/officeDocument/2006/math" xmlns:v="urn:schemas-microsoft-com:vml" xmlns:wp14="http://schemas.microsoft.com/office/word/2010/wordprocessingDrawing" xmlns:wp="http://schemas.openxmlformats.org/drawingml/2006/wordprocessingDrawing" xmlns:w10="urn:schemas-microsoft-com:office:word" xmlns:w="http://schemas.openxmlformats.org/wordprocessingml/2006/main" xmlns:w14="http://schemas.microsoft.com/office/word/2010/wordml" xmlns:w15="http://schemas.microsoft.com/office/word/2012/wordml" xmlns:w16cex="http://schemas.microsoft.com/office/word/2018/wordml/cex" xmlns:w16cid="http://schemas.microsoft.com/office/word/2016/wordml/cid" xmlns:w16="http://schemas.microsoft.com/office/word/2018/wordml" xmlns:w16sdtdh="http://schemas.microsoft.com/office/word/2020/wordml/sdtdatahash" xmlns:w16se="http://schemas.microsoft.com/office/word/2015/wordml/symex" xmlns:wpg="http://schemas.microsoft.com/office/word/2010/wordprocessingGroup" xmlns:wpi="http://schemas.microsoft.com/office/word/2010/wordprocessingInk" xmlns:wne="http://schemas.microsoft.com/office/word/2006/wordml" xmlns:wps="http://schemas.microsoft.com/office/word/2010/wordprocessingShape" mc:Ignorable="w14 w15 w16se w16cid w16 w16cex w16sdtdh wp14">
   <w:docParts>
     <w:docPart>
       <w:docPartPr>
@@ -2628,7 +2925,7 @@
 </file>
 
 <file path=word/glossary/fontTable.xml><?xml version="1.0" encoding="utf-8"?>
-<w:fonts xmlns:mc="http://schemas.openxmlformats.org/markup-compatibility/2006" xmlns:r="http://schemas.openxmlformats.org/officeDocument/2006/relationships" xmlns:w="http://schemas.openxmlformats.org/wordprocessingml/2006/main" xmlns:w14="http://schemas.microsoft.com/office/word/2010/wordml" xmlns:w15="http://schemas.microsoft.com/office/word/2012/wordml" mc:Ignorable="w14 w15">
+<w:fonts xmlns:mc="http://schemas.openxmlformats.org/markup-compatibility/2006" xmlns:r="http://schemas.openxmlformats.org/officeDocument/2006/relationships" xmlns:w="http://schemas.openxmlformats.org/wordprocessingml/2006/main" xmlns:w14="http://schemas.microsoft.com/office/word/2010/wordml" xmlns:w15="http://schemas.microsoft.com/office/word/2012/wordml" xmlns:w16cex="http://schemas.microsoft.com/office/word/2018/wordml/cex" xmlns:w16cid="http://schemas.microsoft.com/office/word/2016/wordml/cid" xmlns:w16="http://schemas.microsoft.com/office/word/2018/wordml" xmlns:w16sdtdh="http://schemas.microsoft.com/office/word/2020/wordml/sdtdatahash" xmlns:w16se="http://schemas.microsoft.com/office/word/2015/wordml/symex" mc:Ignorable="w14 w15 w16se w16cid w16 w16cex w16sdtdh">
   <w:font w:name="Cambria">
     <w:panose1 w:val="02040503050406030204"/>
     <w:charset w:val="00"/>
@@ -2661,7 +2958,7 @@
 </file>
 
 <file path=word/glossary/settings.xml><?xml version="1.0" encoding="utf-8"?>
-<w:settings xmlns:mc="http://schemas.openxmlformats.org/markup-compatibility/2006" xmlns:o="urn:schemas-microsoft-com:office:office" xmlns:r="http://schemas.openxmlformats.org/officeDocument/2006/relationships" xmlns:m="http://schemas.openxmlformats.org/officeDocument/2006/math" xmlns:v="urn:schemas-microsoft-com:vml" xmlns:w10="urn:schemas-microsoft-com:office:word" xmlns:w="http://schemas.openxmlformats.org/wordprocessingml/2006/main" xmlns:w14="http://schemas.microsoft.com/office/word/2010/wordml" xmlns:w15="http://schemas.microsoft.com/office/word/2012/wordml" xmlns:sl="http://schemas.openxmlformats.org/schemaLibrary/2006/main" mc:Ignorable="w14 w15">
+<w:settings xmlns:mc="http://schemas.openxmlformats.org/markup-compatibility/2006" xmlns:o="urn:schemas-microsoft-com:office:office" xmlns:r="http://schemas.openxmlformats.org/officeDocument/2006/relationships" xmlns:m="http://schemas.openxmlformats.org/officeDocument/2006/math" xmlns:v="urn:schemas-microsoft-com:vml" xmlns:w10="urn:schemas-microsoft-com:office:word" xmlns:w="http://schemas.openxmlformats.org/wordprocessingml/2006/main" xmlns:w14="http://schemas.microsoft.com/office/word/2010/wordml" xmlns:w15="http://schemas.microsoft.com/office/word/2012/wordml" xmlns:w16cex="http://schemas.microsoft.com/office/word/2018/wordml/cex" xmlns:w16cid="http://schemas.microsoft.com/office/word/2016/wordml/cid" xmlns:w16="http://schemas.microsoft.com/office/word/2018/wordml" xmlns:w16sdtdh="http://schemas.microsoft.com/office/word/2020/wordml/sdtdatahash" xmlns:w16se="http://schemas.microsoft.com/office/word/2015/wordml/symex" xmlns:sl="http://schemas.openxmlformats.org/schemaLibrary/2006/main" mc:Ignorable="w14 w15 w16se w16cid w16 w16cex w16sdtdh">
   <w:view w:val="normal"/>
   <w:defaultTabStop w:val="720"/>
   <w:characterSpacingControl w:val="doNotCompress"/>
@@ -2672,6 +2969,7 @@
     <w:compatSetting w:name="enableOpenTypeFeatures" w:uri="http://schemas.microsoft.com/office/word" w:val="1"/>
     <w:compatSetting w:name="doNotFlipMirrorIndents" w:uri="http://schemas.microsoft.com/office/word" w:val="1"/>
     <w:compatSetting w:name="differentiateMultirowTableHeaders" w:uri="http://schemas.microsoft.com/office/word" w:val="1"/>
+    <w:compatSetting w:name="useWord2013TrackBottomHyphenation" w:uri="http://schemas.microsoft.com/office/word" w:val="1"/>
   </w:compat>
   <w:rsids>
     <w:rsidRoot w:val="00854693"/>
@@ -2701,7 +2999,7 @@
 </file>
 
 <file path=word/glossary/styles.xml><?xml version="1.0" encoding="utf-8"?>
-<w:styles xmlns:mc="http://schemas.openxmlformats.org/markup-compatibility/2006" xmlns:r="http://schemas.openxmlformats.org/officeDocument/2006/relationships" xmlns:w="http://schemas.openxmlformats.org/wordprocessingml/2006/main" xmlns:w14="http://schemas.microsoft.com/office/word/2010/wordml" xmlns:w15="http://schemas.microsoft.com/office/word/2012/wordml" mc:Ignorable="w14 w15">
+<w:styles xmlns:mc="http://schemas.openxmlformats.org/markup-compatibility/2006" xmlns:r="http://schemas.openxmlformats.org/officeDocument/2006/relationships" xmlns:w="http://schemas.openxmlformats.org/wordprocessingml/2006/main" xmlns:w14="http://schemas.microsoft.com/office/word/2010/wordml" xmlns:w15="http://schemas.microsoft.com/office/word/2012/wordml" xmlns:w16cex="http://schemas.microsoft.com/office/word/2018/wordml/cex" xmlns:w16cid="http://schemas.microsoft.com/office/word/2016/wordml/cid" xmlns:w16="http://schemas.microsoft.com/office/word/2018/wordml" xmlns:w16sdtdh="http://schemas.microsoft.com/office/word/2020/wordml/sdtdatahash" xmlns:w16se="http://schemas.microsoft.com/office/word/2015/wordml/symex" mc:Ignorable="w14 w15 w16se w16cid w16 w16cex w16sdtdh">
   <w:docDefaults>
     <w:rPrDefault>
       <w:rPr>
@@ -2717,7 +3015,7 @@
       </w:pPr>
     </w:pPrDefault>
   </w:docDefaults>
-  <w:latentStyles w:defLockedState="0" w:defUIPriority="99" w:defSemiHidden="0" w:defUnhideWhenUsed="0" w:defQFormat="0" w:count="371">
+  <w:latentStyles w:defLockedState="0" w:defUIPriority="99" w:defSemiHidden="0" w:defUnhideWhenUsed="0" w:defQFormat="0" w:count="376">
     <w:lsdException w:name="Normal" w:uiPriority="0" w:qFormat="1"/>
     <w:lsdException w:name="heading 1" w:uiPriority="1" w:qFormat="1"/>
     <w:lsdException w:name="heading 2" w:semiHidden="1" w:uiPriority="9" w:unhideWhenUsed="1" w:qFormat="1"/>
@@ -2823,7 +3121,6 @@
     <w:lsdException w:name="HTML Sample" w:semiHidden="1" w:unhideWhenUsed="1"/>
     <w:lsdException w:name="HTML Typewriter" w:semiHidden="1" w:unhideWhenUsed="1"/>
     <w:lsdException w:name="HTML Variable" w:semiHidden="1" w:unhideWhenUsed="1"/>
-    <w:lsdException w:name="Normal Table" w:semiHidden="1" w:unhideWhenUsed="1"/>
     <w:lsdException w:name="annotation subject" w:semiHidden="1" w:unhideWhenUsed="1"/>
     <w:lsdException w:name="No List" w:semiHidden="1" w:unhideWhenUsed="1"/>
     <w:lsdException w:name="Outline List 1" w:semiHidden="1" w:unhideWhenUsed="1"/>
@@ -2866,11 +3163,8 @@
     <w:lsdException w:name="Table Contemporary" w:semiHidden="1" w:unhideWhenUsed="1"/>
     <w:lsdException w:name="Table Elegant" w:semiHidden="1" w:unhideWhenUsed="1"/>
     <w:lsdException w:name="Table Professional" w:semiHidden="1" w:unhideWhenUsed="1"/>
-    <w:lsdException w:name="Table Subtle 1" w:semiHidden="1" w:unhideWhenUsed="1"/>
     <w:lsdException w:name="Table Subtle 2" w:semiHidden="1" w:unhideWhenUsed="1"/>
     <w:lsdException w:name="Table Web 1" w:semiHidden="1" w:unhideWhenUsed="1"/>
-    <w:lsdException w:name="Table Web 2" w:semiHidden="1" w:unhideWhenUsed="1"/>
-    <w:lsdException w:name="Table Web 3" w:semiHidden="1" w:unhideWhenUsed="1"/>
     <w:lsdException w:name="Balloon Text" w:semiHidden="1" w:unhideWhenUsed="1"/>
     <w:lsdException w:name="Table Grid" w:uiPriority="39"/>
     <w:lsdException w:name="Table Theme" w:semiHidden="1" w:unhideWhenUsed="1"/>
@@ -3089,6 +3383,11 @@
     <w:lsdException w:name="List Table 5 Dark Accent 6" w:uiPriority="50"/>
     <w:lsdException w:name="List Table 6 Colorful Accent 6" w:uiPriority="51"/>
     <w:lsdException w:name="List Table 7 Colorful Accent 6" w:uiPriority="52"/>
+    <w:lsdException w:name="Mention" w:semiHidden="1" w:unhideWhenUsed="1"/>
+    <w:lsdException w:name="Smart Hyperlink" w:semiHidden="1" w:unhideWhenUsed="1"/>
+    <w:lsdException w:name="Hashtag" w:semiHidden="1" w:unhideWhenUsed="1"/>
+    <w:lsdException w:name="Unresolved Mention" w:semiHidden="1" w:unhideWhenUsed="1"/>
+    <w:lsdException w:name="Smart Link" w:semiHidden="1" w:unhideWhenUsed="1"/>
   </w:latentStyles>
   <w:style w:type="paragraph" w:default="1" w:styleId="Normal">
     <w:name w:val="Normal"/>
@@ -3109,7 +3408,7 @@
     </w:pPr>
     <w:rPr>
       <w:rFonts w:asciiTheme="majorHAnsi" w:eastAsiaTheme="majorEastAsia" w:hAnsiTheme="majorHAnsi" w:cstheme="majorBidi"/>
-      <w:color w:val="2E74B5" w:themeColor="accent1" w:themeShade="BF"/>
+      <w:color w:val="2F5496" w:themeColor="accent1" w:themeShade="BF"/>
       <w:sz w:val="28"/>
       <w:szCs w:val="28"/>
       <w:lang w:val="en-US" w:eastAsia="en-US"/>
@@ -3132,7 +3431,7 @@
     </w:pPr>
     <w:rPr>
       <w:rFonts w:asciiTheme="majorHAnsi" w:eastAsiaTheme="majorEastAsia" w:hAnsiTheme="majorHAnsi" w:cstheme="majorBidi"/>
-      <w:color w:val="2E74B5" w:themeColor="accent1" w:themeShade="BF"/>
+      <w:color w:val="2F5496" w:themeColor="accent1" w:themeShade="BF"/>
       <w:sz w:val="24"/>
       <w:szCs w:val="24"/>
       <w:lang w:val="en-US" w:eastAsia="en-US"/>
@@ -3180,9 +3479,6 @@
       <w:color w:val="808080"/>
     </w:rPr>
   </w:style>
-  <w:style w:type="paragraph" w:customStyle="1" w:styleId="BB1EAD21E2A345D992C2D941B0439644">
-    <w:name w:val="BB1EAD21E2A345D992C2D941B0439644"/>
-  </w:style>
   <w:style w:type="character" w:customStyle="1" w:styleId="Heading3Char">
     <w:name w:val="Heading 3 Char"/>
     <w:basedOn w:val="DefaultParagraphFont"/>
@@ -3190,7 +3486,7 @@
     <w:uiPriority w:val="1"/>
     <w:rPr>
       <w:rFonts w:asciiTheme="majorHAnsi" w:eastAsiaTheme="majorEastAsia" w:hAnsiTheme="majorHAnsi" w:cstheme="majorBidi"/>
-      <w:color w:val="2E74B5" w:themeColor="accent1" w:themeShade="BF"/>
+      <w:color w:val="2F5496" w:themeColor="accent1" w:themeShade="BF"/>
       <w:sz w:val="24"/>
       <w:szCs w:val="24"/>
       <w:lang w:val="en-US" w:eastAsia="en-US"/>
@@ -3206,7 +3502,7 @@
     <w:uiPriority w:val="1"/>
     <w:rPr>
       <w:rFonts w:asciiTheme="majorHAnsi" w:eastAsiaTheme="majorEastAsia" w:hAnsiTheme="majorHAnsi" w:cstheme="majorBidi"/>
-      <w:color w:val="2E74B5" w:themeColor="accent1" w:themeShade="BF"/>
+      <w:color w:val="2F5496" w:themeColor="accent1" w:themeShade="BF"/>
       <w:sz w:val="28"/>
       <w:szCs w:val="28"/>
       <w:lang w:val="en-US" w:eastAsia="en-US"/>
@@ -3215,68 +3511,11 @@
   <w:style w:type="paragraph" w:customStyle="1" w:styleId="8C09BC55A5FB455B83B3DD7146A24890">
     <w:name w:val="8C09BC55A5FB455B83B3DD7146A24890"/>
   </w:style>
-  <w:style w:type="paragraph" w:customStyle="1" w:styleId="5C8CBC3EDE844106AE9A761BFC434C47">
-    <w:name w:val="5C8CBC3EDE844106AE9A761BFC434C47"/>
-  </w:style>
   <w:style w:type="paragraph" w:customStyle="1" w:styleId="559836C371A8476EB4033E4A51528256">
     <w:name w:val="559836C371A8476EB4033E4A51528256"/>
   </w:style>
-  <w:style w:type="paragraph" w:customStyle="1" w:styleId="AC44F129680C40FEA4EAE9BD097C901E">
-    <w:name w:val="AC44F129680C40FEA4EAE9BD097C901E"/>
-  </w:style>
-  <w:style w:type="paragraph" w:customStyle="1" w:styleId="6B0ABF4BFC1C44EB8C4B9B7E0FEA470D">
-    <w:name w:val="6B0ABF4BFC1C44EB8C4B9B7E0FEA470D"/>
-  </w:style>
-  <w:style w:type="paragraph" w:customStyle="1" w:styleId="F6BC1F9D3453440B9C01C93B71CA9D15">
-    <w:name w:val="F6BC1F9D3453440B9C01C93B71CA9D15"/>
-  </w:style>
-  <w:style w:type="paragraph" w:customStyle="1" w:styleId="65221059E77E4A8CB0E82EC2C127A1FB">
-    <w:name w:val="65221059E77E4A8CB0E82EC2C127A1FB"/>
-  </w:style>
-  <w:style w:type="paragraph" w:customStyle="1" w:styleId="E964FCC9678F46F7A03359908C555F1F">
-    <w:name w:val="E964FCC9678F46F7A03359908C555F1F"/>
-  </w:style>
-  <w:style w:type="paragraph" w:customStyle="1" w:styleId="A7CADBE67D1D49BDA86045BA1B892732">
-    <w:name w:val="A7CADBE67D1D49BDA86045BA1B892732"/>
-  </w:style>
-  <w:style w:type="paragraph" w:customStyle="1" w:styleId="860C878C0C38416C893A4D0F74EEAF41">
-    <w:name w:val="860C878C0C38416C893A4D0F74EEAF41"/>
-  </w:style>
   <w:style w:type="paragraph" w:customStyle="1" w:styleId="1D6CD26D88BC46519A736B8046733A77">
     <w:name w:val="1D6CD26D88BC46519A736B8046733A77"/>
-  </w:style>
-  <w:style w:type="paragraph" w:customStyle="1" w:styleId="9FF8AC9E49F045C1B915CEDEBB3F111A">
-    <w:name w:val="9FF8AC9E49F045C1B915CEDEBB3F111A"/>
-  </w:style>
-  <w:style w:type="paragraph" w:customStyle="1" w:styleId="1C14075420384E2DB28C68D0EEB740C3">
-    <w:name w:val="1C14075420384E2DB28C68D0EEB740C3"/>
-  </w:style>
-  <w:style w:type="paragraph" w:customStyle="1" w:styleId="05B14B54B0EB4D6AAFBC73AE2DF6B852">
-    <w:name w:val="05B14B54B0EB4D6AAFBC73AE2DF6B852"/>
-  </w:style>
-  <w:style w:type="paragraph" w:customStyle="1" w:styleId="D18C7A06B1F24374B27B66B4EBD2D491">
-    <w:name w:val="D18C7A06B1F24374B27B66B4EBD2D491"/>
-  </w:style>
-  <w:style w:type="paragraph" w:customStyle="1" w:styleId="C3AA25D3127541B683ACE4874D94ABBD">
-    <w:name w:val="C3AA25D3127541B683ACE4874D94ABBD"/>
-  </w:style>
-  <w:style w:type="paragraph" w:customStyle="1" w:styleId="4FB63258CE204C23992BDA20315D9A27">
-    <w:name w:val="4FB63258CE204C23992BDA20315D9A27"/>
-  </w:style>
-  <w:style w:type="paragraph" w:customStyle="1" w:styleId="821FC8C7E4BA424186A12D62EDEFE2C4">
-    <w:name w:val="821FC8C7E4BA424186A12D62EDEFE2C4"/>
-  </w:style>
-  <w:style w:type="paragraph" w:customStyle="1" w:styleId="C45DCD23BB364477B80E906F3B6E948A">
-    <w:name w:val="C45DCD23BB364477B80E906F3B6E948A"/>
-  </w:style>
-  <w:style w:type="paragraph" w:customStyle="1" w:styleId="AB8920D6C28A4F1EAA1C7BB6221A52D1">
-    <w:name w:val="AB8920D6C28A4F1EAA1C7BB6221A52D1"/>
-  </w:style>
-  <w:style w:type="paragraph" w:customStyle="1" w:styleId="B889BDEE47C94F789CC85D6BCB49F817">
-    <w:name w:val="B889BDEE47C94F789CC85D6BCB49F817"/>
-  </w:style>
-  <w:style w:type="paragraph" w:customStyle="1" w:styleId="259C9B151D674A7F899BDCF47DD1384B">
-    <w:name w:val="259C9B151D674A7F899BDCF47DD1384B"/>
   </w:style>
   <w:style w:type="paragraph" w:customStyle="1" w:styleId="7B2733B5EC4246209BF6AD238E0513B8">
     <w:name w:val="7B2733B5EC4246209BF6AD238E0513B8"/>
@@ -3288,7 +3527,7 @@
 </file>
 
 <file path=word/glossary/webSettings.xml><?xml version="1.0" encoding="utf-8"?>
-<w:webSettings xmlns:mc="http://schemas.openxmlformats.org/markup-compatibility/2006" xmlns:r="http://schemas.openxmlformats.org/officeDocument/2006/relationships" xmlns:w="http://schemas.openxmlformats.org/wordprocessingml/2006/main" xmlns:w14="http://schemas.microsoft.com/office/word/2010/wordml" xmlns:w15="http://schemas.microsoft.com/office/word/2012/wordml" mc:Ignorable="w14 w15">
+<w:webSettings xmlns:mc="http://schemas.openxmlformats.org/markup-compatibility/2006" xmlns:r="http://schemas.openxmlformats.org/officeDocument/2006/relationships" xmlns:w="http://schemas.openxmlformats.org/wordprocessingml/2006/main" xmlns:w14="http://schemas.microsoft.com/office/word/2010/wordml" xmlns:w15="http://schemas.microsoft.com/office/word/2012/wordml" xmlns:w16cex="http://schemas.microsoft.com/office/word/2018/wordml/cex" xmlns:w16cid="http://schemas.microsoft.com/office/word/2016/wordml/cid" xmlns:w16="http://schemas.microsoft.com/office/word/2018/wordml" xmlns:w16sdtdh="http://schemas.microsoft.com/office/word/2020/wordml/sdtdatahash" xmlns:w16se="http://schemas.microsoft.com/office/word/2015/wordml/symex" mc:Ignorable="w14 w15 w16se w16cid w16 w16cex w16sdtdh">
   <w:optimizeForBrowser/>
   <w:allowPNG/>
 </w:webSettings>

</xml_diff>

<commit_message>
finalised class diagram finalised exec summary finalised instruction doc finalised software design doc finalised software testing report
</commit_message>
<xml_diff>
--- a/Executive Summary Part B.docx
+++ b/Executive Summary Part B.docx
@@ -337,7 +337,13 @@
     </w:sdt>
     <w:p>
       <w:r>
-        <w:t xml:space="preserve">The purpose of this report is to present the results of the Data Analysis Tool GUI, Implemented in Part B. The </w:t>
+        <w:t>The purpose of this report is to present the results of the Data Analysis Tool GUI</w:t>
+      </w:r>
+      <w:r>
+        <w:t xml:space="preserve"> i</w:t>
+      </w:r>
+      <w:r>
+        <w:t xml:space="preserve">mplemented in Part B. The </w:t>
       </w:r>
       <w:r>
         <w:t>charts</w:t>
@@ -502,114 +508,136 @@
     <w:p>
       <w:pPr>
         <w:ind w:left="0"/>
-      </w:pPr>
-      <w:r>
-        <w:t xml:space="preserve">Figure one </w:t>
-      </w:r>
-      <w:r>
-        <w:t>d</w:t>
-      </w:r>
-      <w:r>
-        <w:t xml:space="preserve">isplays </w:t>
-      </w:r>
-      <w:r>
-        <w:t>offence codes' distribution and</w:t>
-      </w:r>
-      <w:r>
-        <w:t xml:space="preserve"> </w:t>
-      </w:r>
-      <w:r>
-        <w:t>q</w:t>
-      </w:r>
-      <w:r>
-        <w:t xml:space="preserve">uantity </w:t>
-      </w:r>
-      <w:r>
-        <w:t>b</w:t>
-      </w:r>
-      <w:r>
-        <w:t>etween January 2013 and January 2014</w:t>
-      </w:r>
-      <w:r>
-        <w:t>. The</w:t>
-      </w:r>
-      <w:r>
-        <w:t xml:space="preserve"> </w:t>
-      </w:r>
-      <w:r>
-        <w:t>bar</w:t>
-      </w:r>
-      <w:r>
-        <w:t xml:space="preserve"> </w:t>
-      </w:r>
-      <w:r>
-        <w:t>chart</w:t>
-      </w:r>
-      <w:r>
-        <w:t xml:space="preserve"> displays a simple X and Y Axis</w:t>
-      </w:r>
-      <w:r>
-        <w:t>. It</w:t>
-      </w:r>
-      <w:r>
-        <w:t xml:space="preserve"> </w:t>
-      </w:r>
-      <w:r>
-        <w:t>utilizes</w:t>
-      </w:r>
-      <w:r>
-        <w:t xml:space="preserve"> the </w:t>
-      </w:r>
-      <w:proofErr w:type="spellStart"/>
-      <w:r>
-        <w:t>Tkinter</w:t>
-      </w:r>
-      <w:proofErr w:type="spellEnd"/>
-      <w:r>
-        <w:t xml:space="preserve"> </w:t>
-      </w:r>
-      <w:r>
-        <w:t>p</w:t>
-      </w:r>
-      <w:r>
-        <w:t xml:space="preserve">ackage to </w:t>
-      </w:r>
-      <w:r>
-        <w:t>d</w:t>
-      </w:r>
-      <w:r>
-        <w:t xml:space="preserve">isplay the </w:t>
-      </w:r>
-      <w:r>
-        <w:t>g</w:t>
-      </w:r>
-      <w:r>
-        <w:t xml:space="preserve">raphical </w:t>
-      </w:r>
-      <w:r>
-        <w:t>i</w:t>
-      </w:r>
-      <w:r>
-        <w:t>nformation.</w:t>
-      </w:r>
-    </w:p>
-    <w:p>
-      <w:pPr>
-        <w:ind w:left="0"/>
         <w:rPr>
           <w:color w:val="FF0000"/>
         </w:rPr>
       </w:pPr>
       <w:r>
-        <w:rPr>
-          <w:noProof/>
-        </w:rPr>
+        <w:t xml:space="preserve">Figure one </w:t>
+      </w:r>
+      <w:r>
+        <w:t>d</w:t>
+      </w:r>
+      <w:r>
+        <w:t xml:space="preserve">isplays </w:t>
+      </w:r>
+      <w:r>
+        <w:t>offence codes' distribution and</w:t>
+      </w:r>
+      <w:r>
+        <w:t xml:space="preserve"> </w:t>
+      </w:r>
+      <w:r>
+        <w:t>q</w:t>
+      </w:r>
+      <w:r>
+        <w:t xml:space="preserve">uantity </w:t>
+      </w:r>
+      <w:r>
+        <w:t>b</w:t>
+      </w:r>
+      <w:r>
+        <w:t>etween January 2013 and January 2014</w:t>
+      </w:r>
+      <w:r>
+        <w:t>. The</w:t>
+      </w:r>
+      <w:r>
+        <w:t xml:space="preserve"> </w:t>
+      </w:r>
+      <w:r>
+        <w:t>bar</w:t>
+      </w:r>
+      <w:r>
+        <w:t xml:space="preserve"> </w:t>
+      </w:r>
+      <w:r>
+        <w:t>chart</w:t>
+      </w:r>
+      <w:r>
+        <w:t xml:space="preserve"> displays a simple X and Y Axis</w:t>
+      </w:r>
+      <w:r>
+        <w:t>. It</w:t>
+      </w:r>
+      <w:r>
+        <w:t xml:space="preserve"> </w:t>
+      </w:r>
+      <w:r>
+        <w:t>utilizes</w:t>
+      </w:r>
+      <w:r>
+        <w:t xml:space="preserve"> the </w:t>
+      </w:r>
+      <w:proofErr w:type="spellStart"/>
+      <w:r>
+        <w:t>Tkinter</w:t>
+      </w:r>
+      <w:proofErr w:type="spellEnd"/>
+      <w:r>
+        <w:t xml:space="preserve"> </w:t>
+      </w:r>
+      <w:r>
+        <w:t>p</w:t>
+      </w:r>
+      <w:r>
+        <w:t xml:space="preserve">ackage to </w:t>
+      </w:r>
+      <w:r>
+        <w:t>d</w:t>
+      </w:r>
+      <w:r>
+        <w:t xml:space="preserve">isplay the </w:t>
+      </w:r>
+      <w:r>
+        <w:t>g</w:t>
+      </w:r>
+      <w:r>
+        <w:t xml:space="preserve">raphical </w:t>
+      </w:r>
+      <w:r>
+        <w:t>i</w:t>
+      </w:r>
+      <w:r>
+        <w:t>nformation.</w:t>
+      </w:r>
+      <w:r>
+        <w:t xml:space="preserve"> </w:t>
+      </w:r>
+      <w:r>
+        <w:t xml:space="preserve">As there were nearly 7000 different offence types it was not feasible to include all </w:t>
+      </w:r>
+      <w:r>
+        <w:t xml:space="preserve">offence codes </w:t>
+      </w:r>
+      <w:r>
+        <w:t xml:space="preserve">in the chart, therefore we have filtered the </w:t>
+      </w:r>
+      <w:r>
+        <w:t>results to</w:t>
+      </w:r>
+      <w:r>
+        <w:t xml:space="preserve"> only including </w:t>
+      </w:r>
+      <w:r>
+        <w:t>those</w:t>
+      </w:r>
+      <w:r>
+        <w:t xml:space="preserve"> </w:t>
+      </w:r>
+      <w:r>
+        <w:t xml:space="preserve">codes </w:t>
+      </w:r>
+      <w:r>
+        <w:t xml:space="preserve">that contribute at least 0.5% results to the total in the selected period.           </w:t>
+      </w:r>
+      <w:r>
         <w:lastRenderedPageBreak/>
         <w:drawing>
-          <wp:inline distT="0" distB="0" distL="0" distR="0" wp14:anchorId="329939EE" wp14:editId="686ABDF6">
-            <wp:extent cx="4572000" cy="2895600"/>
-            <wp:effectExtent l="0" t="0" r="0" b="0"/>
-            <wp:docPr id="1624608590" name="Picture 1624608590"/>
+          <wp:inline distT="0" distB="0" distL="0" distR="0" wp14:anchorId="13B2411C" wp14:editId="205974B7">
+            <wp:extent cx="5943600" cy="3479165"/>
+            <wp:effectExtent l="0" t="0" r="0" b="6985"/>
+            <wp:docPr id="1" name="Picture 1" descr="Chart, bar chart, histogram&#10;&#10;Description automatically generated"/>
             <wp:cNvGraphicFramePr>
               <a:graphicFrameLocks xmlns:a="http://schemas.openxmlformats.org/drawingml/2006/main" noChangeAspect="1"/>
             </wp:cNvGraphicFramePr>
@@ -617,17 +645,11 @@
               <a:graphicData uri="http://schemas.openxmlformats.org/drawingml/2006/picture">
                 <pic:pic xmlns:pic="http://schemas.openxmlformats.org/drawingml/2006/picture">
                   <pic:nvPicPr>
-                    <pic:cNvPr id="0" name=""/>
+                    <pic:cNvPr id="1" name="Picture 1" descr="Chart, bar chart, histogram&#10;&#10;Description automatically generated"/>
                     <pic:cNvPicPr/>
                   </pic:nvPicPr>
                   <pic:blipFill>
-                    <a:blip r:embed="rId13">
-                      <a:extLst>
-                        <a:ext uri="{28A0092B-C50C-407E-A947-70E740481C1C}">
-                          <a14:useLocalDpi xmlns:a14="http://schemas.microsoft.com/office/drawing/2010/main" val="0"/>
-                        </a:ext>
-                      </a:extLst>
-                    </a:blip>
+                    <a:blip r:embed="rId13"/>
                     <a:stretch>
                       <a:fillRect/>
                     </a:stretch>
@@ -635,7 +657,7 @@
                   <pic:spPr>
                     <a:xfrm>
                       <a:off x="0" y="0"/>
-                      <a:ext cx="4572000" cy="2895600"/>
+                      <a:ext cx="5943600" cy="3479165"/>
                     </a:xfrm>
                     <a:prstGeom prst="rect">
                       <a:avLst/>
@@ -798,17 +820,15 @@
         <w:t>months/dates</w:t>
       </w:r>
       <w:r>
-        <w:t xml:space="preserve">.                                    </w:t>
-      </w:r>
-      <w:r>
-        <w:rPr>
-          <w:noProof/>
-        </w:rPr>
+        <w:t xml:space="preserve">. </w:t>
+      </w:r>
+      <w:r>
+        <w:lastRenderedPageBreak/>
         <w:drawing>
-          <wp:inline distT="0" distB="0" distL="0" distR="0" wp14:anchorId="30767C41" wp14:editId="0E1D1DA0">
-            <wp:extent cx="4572000" cy="2438400"/>
-            <wp:effectExtent l="0" t="0" r="0" b="0"/>
-            <wp:docPr id="1868658374" name="Picture 1868658374"/>
+          <wp:inline distT="0" distB="0" distL="0" distR="0" wp14:anchorId="269621D3" wp14:editId="00A28637">
+            <wp:extent cx="5943600" cy="3501390"/>
+            <wp:effectExtent l="0" t="0" r="0" b="3810"/>
+            <wp:docPr id="2" name="Picture 2"/>
             <wp:cNvGraphicFramePr>
               <a:graphicFrameLocks xmlns:a="http://schemas.openxmlformats.org/drawingml/2006/main" noChangeAspect="1"/>
             </wp:cNvGraphicFramePr>
@@ -816,17 +836,11 @@
               <a:graphicData uri="http://schemas.openxmlformats.org/drawingml/2006/picture">
                 <pic:pic xmlns:pic="http://schemas.openxmlformats.org/drawingml/2006/picture">
                   <pic:nvPicPr>
-                    <pic:cNvPr id="0" name=""/>
+                    <pic:cNvPr id="1" name=""/>
                     <pic:cNvPicPr/>
                   </pic:nvPicPr>
                   <pic:blipFill>
-                    <a:blip r:embed="rId14">
-                      <a:extLst>
-                        <a:ext uri="{28A0092B-C50C-407E-A947-70E740481C1C}">
-                          <a14:useLocalDpi xmlns:a14="http://schemas.microsoft.com/office/drawing/2010/main" val="0"/>
-                        </a:ext>
-                      </a:extLst>
-                    </a:blip>
+                    <a:blip r:embed="rId14"/>
                     <a:stretch>
                       <a:fillRect/>
                     </a:stretch>
@@ -834,7 +848,7 @@
                   <pic:spPr>
                     <a:xfrm>
                       <a:off x="0" y="0"/>
-                      <a:ext cx="4572000" cy="2438400"/>
+                      <a:ext cx="5943600" cy="3501390"/>
                     </a:xfrm>
                     <a:prstGeom prst="rect">
                       <a:avLst/>
@@ -864,7 +878,6 @@
         <w:rPr>
           <w:rStyle w:val="Heading2Char"/>
         </w:rPr>
-        <w:lastRenderedPageBreak/>
         <w:t>Analysis 3 &lt;</w:t>
       </w:r>
       <w:r>
@@ -974,6 +987,7 @@
         <w:rPr>
           <w:noProof/>
         </w:rPr>
+        <w:lastRenderedPageBreak/>
         <w:drawing>
           <wp:inline distT="0" distB="0" distL="0" distR="0" wp14:anchorId="2B790A7F" wp14:editId="5878BB50">
             <wp:extent cx="4572000" cy="2438400"/>
@@ -1138,13 +1152,8 @@
       <w:r>
         <w:t xml:space="preserve"> </w:t>
       </w:r>
-      <w:proofErr w:type="gramStart"/>
-      <w:r>
-        <w:t>This</w:t>
-      </w:r>
-      <w:proofErr w:type="gramEnd"/>
-      <w:r>
-        <w:t xml:space="preserve"> table</w:t>
+      <w:r>
+        <w:t>This table</w:t>
       </w:r>
       <w:r>
         <w:t xml:space="preserve"> draw</w:t>
@@ -1153,7 +1162,6 @@
         <w:t xml:space="preserve">s </w:t>
       </w:r>
       <w:r>
-        <w:lastRenderedPageBreak/>
         <w:t xml:space="preserve">information straight from the </w:t>
       </w:r>
       <w:r>
@@ -1232,6 +1240,7 @@
         <w:ind w:left="0"/>
       </w:pPr>
       <w:r>
+        <w:lastRenderedPageBreak/>
         <w:t>Analysis 5 &lt;</w:t>
       </w:r>
       <w:r>
@@ -1338,10 +1347,9 @@
         <w:rPr>
           <w:noProof/>
         </w:rPr>
-        <w:lastRenderedPageBreak/>
         <w:drawing>
-          <wp:inline distT="0" distB="0" distL="0" distR="0" wp14:anchorId="5F4F6143" wp14:editId="4AF6FD53">
-            <wp:extent cx="4572000" cy="2933700"/>
+          <wp:inline distT="0" distB="0" distL="0" distR="0" wp14:anchorId="5F4F6143" wp14:editId="684EE82D">
+            <wp:extent cx="4572000" cy="2691088"/>
             <wp:effectExtent l="0" t="0" r="0" b="0"/>
             <wp:docPr id="1715744543" name="Picture 1715744543"/>
             <wp:cNvGraphicFramePr>
@@ -1351,17 +1359,11 @@
               <a:graphicData uri="http://schemas.openxmlformats.org/drawingml/2006/picture">
                 <pic:pic xmlns:pic="http://schemas.openxmlformats.org/drawingml/2006/picture">
                   <pic:nvPicPr>
-                    <pic:cNvPr id="0" name=""/>
+                    <pic:cNvPr id="1715744543" name="Picture 1715744543"/>
                     <pic:cNvPicPr/>
                   </pic:nvPicPr>
                   <pic:blipFill>
-                    <a:blip r:embed="rId17">
-                      <a:extLst>
-                        <a:ext uri="{28A0092B-C50C-407E-A947-70E740481C1C}">
-                          <a14:useLocalDpi xmlns:a14="http://schemas.microsoft.com/office/drawing/2010/main" val="0"/>
-                        </a:ext>
-                      </a:extLst>
-                    </a:blip>
+                    <a:blip r:embed="rId17"/>
                     <a:stretch>
                       <a:fillRect/>
                     </a:stretch>
@@ -1369,7 +1371,7 @@
                   <pic:spPr>
                     <a:xfrm>
                       <a:off x="0" y="0"/>
-                      <a:ext cx="4572000" cy="2933700"/>
+                      <a:ext cx="4572000" cy="2691088"/>
                     </a:xfrm>
                     <a:prstGeom prst="rect">
                       <a:avLst/>
@@ -1398,8 +1400,8 @@
         </w:rPr>
         <w:lastRenderedPageBreak/>
         <w:drawing>
-          <wp:inline distT="0" distB="0" distL="0" distR="0" wp14:anchorId="79F6ED2E" wp14:editId="2EF4EFB9">
-            <wp:extent cx="4572000" cy="2800350"/>
+          <wp:inline distT="0" distB="0" distL="0" distR="0" wp14:anchorId="79F6ED2E" wp14:editId="1765B3EE">
+            <wp:extent cx="4572000" cy="2694432"/>
             <wp:effectExtent l="0" t="0" r="0" b="0"/>
             <wp:docPr id="1931355406" name="Picture 1931355406"/>
             <wp:cNvGraphicFramePr>
@@ -1409,17 +1411,11 @@
               <a:graphicData uri="http://schemas.openxmlformats.org/drawingml/2006/picture">
                 <pic:pic xmlns:pic="http://schemas.openxmlformats.org/drawingml/2006/picture">
                   <pic:nvPicPr>
-                    <pic:cNvPr id="0" name=""/>
+                    <pic:cNvPr id="1931355406" name="Picture 1931355406"/>
                     <pic:cNvPicPr/>
                   </pic:nvPicPr>
                   <pic:blipFill>
-                    <a:blip r:embed="rId18">
-                      <a:extLst>
-                        <a:ext uri="{28A0092B-C50C-407E-A947-70E740481C1C}">
-                          <a14:useLocalDpi xmlns:a14="http://schemas.microsoft.com/office/drawing/2010/main" val="0"/>
-                        </a:ext>
-                      </a:extLst>
-                    </a:blip>
+                    <a:blip r:embed="rId18"/>
                     <a:stretch>
                       <a:fillRect/>
                     </a:stretch>
@@ -1427,7 +1423,7 @@
                   <pic:spPr>
                     <a:xfrm>
                       <a:off x="0" y="0"/>
-                      <a:ext cx="4572000" cy="2800350"/>
+                      <a:ext cx="4572000" cy="2694432"/>
                     </a:xfrm>
                     <a:prstGeom prst="rect">
                       <a:avLst/>
@@ -1447,9 +1443,9 @@
           <w:noProof/>
         </w:rPr>
         <w:drawing>
-          <wp:inline distT="0" distB="0" distL="0" distR="0" wp14:anchorId="27851122" wp14:editId="4EEF2CDF">
-            <wp:extent cx="4619625" cy="2511921"/>
-            <wp:effectExtent l="0" t="0" r="0" b="0"/>
+          <wp:inline distT="0" distB="0" distL="0" distR="0" wp14:anchorId="27851122" wp14:editId="6772156E">
+            <wp:extent cx="4253569" cy="2511921"/>
+            <wp:effectExtent l="0" t="0" r="0" b="3175"/>
             <wp:docPr id="1294910173" name="Picture 1294910173"/>
             <wp:cNvGraphicFramePr>
               <a:graphicFrameLocks xmlns:a="http://schemas.openxmlformats.org/drawingml/2006/main" noChangeAspect="1"/>
@@ -1458,17 +1454,11 @@
               <a:graphicData uri="http://schemas.openxmlformats.org/drawingml/2006/picture">
                 <pic:pic xmlns:pic="http://schemas.openxmlformats.org/drawingml/2006/picture">
                   <pic:nvPicPr>
-                    <pic:cNvPr id="0" name=""/>
+                    <pic:cNvPr id="1294910173" name="Picture 1294910173"/>
                     <pic:cNvPicPr/>
                   </pic:nvPicPr>
                   <pic:blipFill>
-                    <a:blip r:embed="rId19">
-                      <a:extLst>
-                        <a:ext uri="{28A0092B-C50C-407E-A947-70E740481C1C}">
-                          <a14:useLocalDpi xmlns:a14="http://schemas.microsoft.com/office/drawing/2010/main" val="0"/>
-                        </a:ext>
-                      </a:extLst>
-                    </a:blip>
+                    <a:blip r:embed="rId19"/>
                     <a:stretch>
                       <a:fillRect/>
                     </a:stretch>
@@ -1476,7 +1466,7 @@
                   <pic:spPr>
                     <a:xfrm>
                       <a:off x="0" y="0"/>
-                      <a:ext cx="4619625" cy="2511921"/>
+                      <a:ext cx="4253569" cy="2511921"/>
                     </a:xfrm>
                     <a:prstGeom prst="rect">
                       <a:avLst/>
@@ -1495,11 +1485,10 @@
         <w:rPr>
           <w:noProof/>
         </w:rPr>
-        <w:lastRenderedPageBreak/>
         <w:drawing>
-          <wp:inline distT="0" distB="0" distL="0" distR="0" wp14:anchorId="132EEDC4" wp14:editId="7DF1F431">
-            <wp:extent cx="4572000" cy="2486025"/>
-            <wp:effectExtent l="0" t="0" r="0" b="0"/>
+          <wp:inline distT="0" distB="0" distL="0" distR="0" wp14:anchorId="132EEDC4" wp14:editId="73316B79">
+            <wp:extent cx="4246175" cy="2486025"/>
+            <wp:effectExtent l="0" t="0" r="2540" b="0"/>
             <wp:docPr id="1710853525" name="Picture 1710853525"/>
             <wp:cNvGraphicFramePr>
               <a:graphicFrameLocks xmlns:a="http://schemas.openxmlformats.org/drawingml/2006/main" noChangeAspect="1"/>
@@ -1508,17 +1497,11 @@
               <a:graphicData uri="http://schemas.openxmlformats.org/drawingml/2006/picture">
                 <pic:pic xmlns:pic="http://schemas.openxmlformats.org/drawingml/2006/picture">
                   <pic:nvPicPr>
-                    <pic:cNvPr id="0" name=""/>
+                    <pic:cNvPr id="1710853525" name="Picture 1710853525"/>
                     <pic:cNvPicPr/>
                   </pic:nvPicPr>
                   <pic:blipFill>
-                    <a:blip r:embed="rId20">
-                      <a:extLst>
-                        <a:ext uri="{28A0092B-C50C-407E-A947-70E740481C1C}">
-                          <a14:useLocalDpi xmlns:a14="http://schemas.microsoft.com/office/drawing/2010/main" val="0"/>
-                        </a:ext>
-                      </a:extLst>
-                    </a:blip>
+                    <a:blip r:embed="rId20"/>
                     <a:stretch>
                       <a:fillRect/>
                     </a:stretch>
@@ -1526,7 +1509,7 @@
                   <pic:spPr>
                     <a:xfrm>
                       <a:off x="0" y="0"/>
-                      <a:ext cx="4572000" cy="2486025"/>
+                      <a:ext cx="4246175" cy="2486025"/>
                     </a:xfrm>
                     <a:prstGeom prst="rect">
                       <a:avLst/>
@@ -1541,27 +1524,6 @@
       <w:r>
         <w:t>(Figure 5.4)</w:t>
       </w:r>
-    </w:p>
-    <w:p>
-      <w:pPr>
-        <w:pStyle w:val="Heading1"/>
-        <w:rPr>
-          <w:rStyle w:val="Heading1Char"/>
-          <w:b/>
-        </w:rPr>
-      </w:pPr>
-    </w:p>
-    <w:p>
-      <w:pPr>
-        <w:ind w:left="0"/>
-        <w:rPr>
-          <w:rFonts w:asciiTheme="majorHAnsi" w:eastAsiaTheme="majorEastAsia" w:hAnsiTheme="majorHAnsi" w:cstheme="majorBidi"/>
-          <w:b/>
-          <w:color w:val="2E74B5" w:themeColor="accent1" w:themeShade="BF"/>
-          <w:sz w:val="28"/>
-          <w:szCs w:val="28"/>
-        </w:rPr>
-      </w:pPr>
     </w:p>
     <w:sectPr>
       <w:footerReference w:type="default" r:id="rId21"/>
@@ -1802,7 +1764,7 @@
             <w:rPr>
               <w:noProof/>
             </w:rPr>
-            <w:t>8</w:t>
+            <w:t>7</w:t>
           </w:r>
           <w:r>
             <w:rPr>
@@ -2130,6 +2092,7 @@
     <w:lsdException w:name="HTML Sample" w:semiHidden="1" w:unhideWhenUsed="1"/>
     <w:lsdException w:name="HTML Typewriter" w:semiHidden="1" w:unhideWhenUsed="1"/>
     <w:lsdException w:name="HTML Variable" w:semiHidden="1" w:unhideWhenUsed="1"/>
+    <w:lsdException w:name="Normal Table" w:semiHidden="1" w:unhideWhenUsed="1"/>
     <w:lsdException w:name="annotation subject" w:semiHidden="1" w:unhideWhenUsed="1"/>
     <w:lsdException w:name="No List" w:semiHidden="1" w:unhideWhenUsed="1"/>
     <w:lsdException w:name="Outline List 1" w:semiHidden="1" w:unhideWhenUsed="1"/>
@@ -2172,8 +2135,11 @@
     <w:lsdException w:name="Table Contemporary" w:semiHidden="1" w:unhideWhenUsed="1"/>
     <w:lsdException w:name="Table Elegant" w:semiHidden="1" w:unhideWhenUsed="1"/>
     <w:lsdException w:name="Table Professional" w:semiHidden="1" w:unhideWhenUsed="1"/>
+    <w:lsdException w:name="Table Subtle 1" w:semiHidden="1" w:unhideWhenUsed="1"/>
     <w:lsdException w:name="Table Subtle 2" w:semiHidden="1" w:unhideWhenUsed="1"/>
     <w:lsdException w:name="Table Web 1" w:semiHidden="1" w:unhideWhenUsed="1"/>
+    <w:lsdException w:name="Table Web 2" w:semiHidden="1" w:unhideWhenUsed="1"/>
+    <w:lsdException w:name="Table Web 3" w:semiHidden="1" w:unhideWhenUsed="1"/>
     <w:lsdException w:name="Balloon Text" w:semiHidden="1" w:unhideWhenUsed="1"/>
     <w:lsdException w:name="Table Grid" w:uiPriority="39"/>
     <w:lsdException w:name="Table Theme" w:semiHidden="1" w:unhideWhenUsed="1"/>
@@ -3121,6 +3087,7 @@
     <w:lsdException w:name="HTML Sample" w:semiHidden="1" w:unhideWhenUsed="1"/>
     <w:lsdException w:name="HTML Typewriter" w:semiHidden="1" w:unhideWhenUsed="1"/>
     <w:lsdException w:name="HTML Variable" w:semiHidden="1" w:unhideWhenUsed="1"/>
+    <w:lsdException w:name="Normal Table" w:semiHidden="1" w:unhideWhenUsed="1"/>
     <w:lsdException w:name="annotation subject" w:semiHidden="1" w:unhideWhenUsed="1"/>
     <w:lsdException w:name="No List" w:semiHidden="1" w:unhideWhenUsed="1"/>
     <w:lsdException w:name="Outline List 1" w:semiHidden="1" w:unhideWhenUsed="1"/>
@@ -3163,8 +3130,11 @@
     <w:lsdException w:name="Table Contemporary" w:semiHidden="1" w:unhideWhenUsed="1"/>
     <w:lsdException w:name="Table Elegant" w:semiHidden="1" w:unhideWhenUsed="1"/>
     <w:lsdException w:name="Table Professional" w:semiHidden="1" w:unhideWhenUsed="1"/>
+    <w:lsdException w:name="Table Subtle 1" w:semiHidden="1" w:unhideWhenUsed="1"/>
     <w:lsdException w:name="Table Subtle 2" w:semiHidden="1" w:unhideWhenUsed="1"/>
     <w:lsdException w:name="Table Web 1" w:semiHidden="1" w:unhideWhenUsed="1"/>
+    <w:lsdException w:name="Table Web 2" w:semiHidden="1" w:unhideWhenUsed="1"/>
+    <w:lsdException w:name="Table Web 3" w:semiHidden="1" w:unhideWhenUsed="1"/>
     <w:lsdException w:name="Balloon Text" w:semiHidden="1" w:unhideWhenUsed="1"/>
     <w:lsdException w:name="Table Grid" w:uiPriority="39"/>
     <w:lsdException w:name="Table Theme" w:semiHidden="1" w:unhideWhenUsed="1"/>

</xml_diff>